<commit_message>
-Removed any outdated code for the list - Added new code file for all tiles giving them all an int value - Added code to player that will equal the int value when player enters trigger of a tile - Changed player model to look more like a pawn - Added code to finish tile; currently restarts the game on land - Added blue colour for player pawn - Updated time and tasks in low level schedule
</commit_message>
<xml_diff>
--- a/Documents/low level schedule.docx
+++ b/Documents/low level schedule.docx
@@ -2,6 +2,398 @@
 <file path=word/document.xml><?xml version="1.0" encoding="utf-8"?>
 <w:document xmlns:wpc="http://schemas.microsoft.com/office/word/2010/wordprocessingCanvas" xmlns:cx="http://schemas.microsoft.com/office/drawing/2014/chartex" xmlns:cx1="http://schemas.microsoft.com/office/drawing/2015/9/8/chartex" xmlns:cx2="http://schemas.microsoft.com/office/drawing/2015/10/21/chartex" xmlns:cx3="http://schemas.microsoft.com/office/drawing/2016/5/9/chartex" xmlns:cx4="http://schemas.microsoft.com/office/drawing/2016/5/10/chartex" xmlns:cx5="http://schemas.microsoft.com/office/drawing/2016/5/11/chartex" xmlns:cx6="http://schemas.microsoft.com/office/drawing/2016/5/12/chartex" xmlns:cx7="http://schemas.microsoft.com/office/drawing/2016/5/13/chartex" xmlns:cx8="http://schemas.microsoft.com/office/drawing/2016/5/14/chartex" xmlns:mc="http://schemas.openxmlformats.org/markup-compatibility/2006" xmlns:aink="http://schemas.microsoft.com/office/drawing/2016/ink" xmlns:am3d="http://schemas.microsoft.com/office/drawing/2017/model3d" xmlns:o="urn:schemas-microsoft-com:office:office" xmlns:r="http://schemas.openxmlformats.org/officeDocument/2006/relationships" xmlns:m="http://schemas.openxmlformats.org/officeDocument/2006/math" xmlns:v="urn:schemas-microsoft-com:vml" xmlns:wp14="http://schemas.microsoft.com/office/word/2010/wordprocessingDrawing" xmlns:wp="http://schemas.openxmlformats.org/drawingml/2006/wordprocessingDrawing" xmlns:w10="urn:schemas-microsoft-com:office:word" xmlns:w="http://schemas.openxmlformats.org/wordprocessingml/2006/main" xmlns:w14="http://schemas.microsoft.com/office/word/2010/wordml" xmlns:w15="http://schemas.microsoft.com/office/word/2012/wordml" xmlns:w16cid="http://schemas.microsoft.com/office/word/2016/wordml/cid" xmlns:w16se="http://schemas.microsoft.com/office/word/2015/wordml/symex" xmlns:wpg="http://schemas.microsoft.com/office/word/2010/wordprocessingGroup" xmlns:wpi="http://schemas.microsoft.com/office/word/2010/wordprocessingInk" xmlns:wne="http://schemas.microsoft.com/office/word/2006/wordml" xmlns:wps="http://schemas.microsoft.com/office/word/2010/wordprocessingShape" mc:Ignorable="w14 w15 w16se w16cid wp14">
   <w:body>
+    <w:p>
+      <w:pPr>
+        <w:rPr>
+          <w:b/>
+          <w:sz w:val="28"/>
+          <w:u w:val="single"/>
+        </w:rPr>
+      </w:pPr>
+      <w:r>
+        <w:rPr>
+          <w:b/>
+          <w:sz w:val="28"/>
+          <w:u w:val="single"/>
+        </w:rPr>
+        <w:t>Tile list</w:t>
+      </w:r>
+    </w:p>
+    <w:tbl>
+      <w:tblPr>
+        <w:tblStyle w:val="TableGrid"/>
+        <w:tblW w:w="10206" w:type="dxa"/>
+        <w:tblInd w:w="-572" w:type="dxa"/>
+        <w:tblLook w:val="04A0" w:firstRow="1" w:lastRow="0" w:firstColumn="1" w:lastColumn="0" w:noHBand="0" w:noVBand="1"/>
+      </w:tblPr>
+      <w:tblGrid>
+        <w:gridCol w:w="2826"/>
+        <w:gridCol w:w="5679"/>
+        <w:gridCol w:w="851"/>
+        <w:gridCol w:w="850"/>
+      </w:tblGrid>
+      <w:tr>
+        <w:tc>
+          <w:tcPr>
+            <w:tcW w:w="2826" w:type="dxa"/>
+            <w:shd w:val="clear" w:color="auto" w:fill="C9C9C9" w:themeFill="accent3" w:themeFillTint="99"/>
+          </w:tcPr>
+          <w:p>
+            <w:pPr>
+              <w:rPr>
+                <w:b/>
+              </w:rPr>
+            </w:pPr>
+            <w:r>
+              <w:rPr>
+                <w:b/>
+              </w:rPr>
+              <w:t>Task type</w:t>
+            </w:r>
+          </w:p>
+        </w:tc>
+        <w:tc>
+          <w:tcPr>
+            <w:tcW w:w="5679" w:type="dxa"/>
+            <w:shd w:val="clear" w:color="auto" w:fill="C9C9C9" w:themeFill="accent3" w:themeFillTint="99"/>
+          </w:tcPr>
+          <w:p>
+            <w:pPr>
+              <w:rPr>
+                <w:b/>
+              </w:rPr>
+            </w:pPr>
+            <w:r>
+              <w:rPr>
+                <w:b/>
+              </w:rPr>
+              <w:t>Description</w:t>
+            </w:r>
+          </w:p>
+        </w:tc>
+        <w:tc>
+          <w:tcPr>
+            <w:tcW w:w="851" w:type="dxa"/>
+            <w:shd w:val="clear" w:color="auto" w:fill="C9C9C9" w:themeFill="accent3" w:themeFillTint="99"/>
+          </w:tcPr>
+          <w:p>
+            <w:pPr>
+              <w:rPr>
+                <w:b/>
+              </w:rPr>
+            </w:pPr>
+            <w:r>
+              <w:rPr>
+                <w:b/>
+              </w:rPr>
+              <w:t>Est (H)</w:t>
+            </w:r>
+          </w:p>
+        </w:tc>
+        <w:tc>
+          <w:tcPr>
+            <w:tcW w:w="850" w:type="dxa"/>
+            <w:shd w:val="clear" w:color="auto" w:fill="C9C9C9" w:themeFill="accent3" w:themeFillTint="99"/>
+          </w:tcPr>
+          <w:p>
+            <w:pPr>
+              <w:rPr>
+                <w:b/>
+              </w:rPr>
+            </w:pPr>
+            <w:r>
+              <w:rPr>
+                <w:b/>
+              </w:rPr>
+              <w:t>Act (H)</w:t>
+            </w:r>
+          </w:p>
+        </w:tc>
+      </w:tr>
+      <w:tr>
+        <w:tc>
+          <w:tcPr>
+            <w:tcW w:w="2826" w:type="dxa"/>
+          </w:tcPr>
+          <w:p>
+            <w:pPr>
+              <w:rPr>
+                <w:sz w:val="28"/>
+              </w:rPr>
+            </w:pPr>
+            <w:r>
+              <w:rPr>
+                <w:sz w:val="28"/>
+              </w:rPr>
+              <w:t>Code</w:t>
+            </w:r>
+          </w:p>
+        </w:tc>
+        <w:tc>
+          <w:tcPr>
+            <w:tcW w:w="5679" w:type="dxa"/>
+          </w:tcPr>
+          <w:p>
+            <w:r>
+              <w:t>Create a list or array containing all tiles on the board</w:t>
+            </w:r>
+          </w:p>
+        </w:tc>
+        <w:tc>
+          <w:tcPr>
+            <w:tcW w:w="851" w:type="dxa"/>
+          </w:tcPr>
+          <w:p>
+            <w:pPr>
+              <w:rPr>
+                <w:sz w:val="28"/>
+              </w:rPr>
+            </w:pPr>
+            <w:r>
+              <w:rPr>
+                <w:sz w:val="28"/>
+              </w:rPr>
+              <w:t>5h</w:t>
+            </w:r>
+          </w:p>
+        </w:tc>
+        <w:tc>
+          <w:tcPr>
+            <w:tcW w:w="850" w:type="dxa"/>
+            <w:shd w:val="clear" w:color="auto" w:fill="FFFF00"/>
+          </w:tcPr>
+          <w:p>
+            <w:pPr>
+              <w:rPr>
+                <w:sz w:val="28"/>
+              </w:rPr>
+            </w:pPr>
+            <w:r>
+              <w:rPr>
+                <w:sz w:val="28"/>
+              </w:rPr>
+              <w:t>11</w:t>
+            </w:r>
+            <w:bookmarkStart w:id="0" w:name="_GoBack"/>
+            <w:bookmarkEnd w:id="0"/>
+            <w:r>
+              <w:rPr>
+                <w:sz w:val="28"/>
+              </w:rPr>
+              <w:t>h</w:t>
+            </w:r>
+          </w:p>
+        </w:tc>
+      </w:tr>
+      <w:tr>
+        <w:tc>
+          <w:tcPr>
+            <w:tcW w:w="2826" w:type="dxa"/>
+          </w:tcPr>
+          <w:p>
+            <w:pPr>
+              <w:rPr>
+                <w:sz w:val="28"/>
+              </w:rPr>
+            </w:pPr>
+            <w:r>
+              <w:rPr>
+                <w:sz w:val="28"/>
+              </w:rPr>
+              <w:t>Code</w:t>
+            </w:r>
+          </w:p>
+        </w:tc>
+        <w:tc>
+          <w:tcPr>
+            <w:tcW w:w="5679" w:type="dxa"/>
+          </w:tcPr>
+          <w:p>
+            <w:r>
+              <w:t xml:space="preserve">Give each tile on the board a value </w:t>
+            </w:r>
+          </w:p>
+        </w:tc>
+        <w:tc>
+          <w:tcPr>
+            <w:tcW w:w="851" w:type="dxa"/>
+          </w:tcPr>
+          <w:p>
+            <w:pPr>
+              <w:rPr>
+                <w:sz w:val="28"/>
+              </w:rPr>
+            </w:pPr>
+            <w:r>
+              <w:rPr>
+                <w:sz w:val="28"/>
+              </w:rPr>
+              <w:t>1h</w:t>
+            </w:r>
+          </w:p>
+        </w:tc>
+        <w:tc>
+          <w:tcPr>
+            <w:tcW w:w="850" w:type="dxa"/>
+          </w:tcPr>
+          <w:p>
+            <w:pPr>
+              <w:rPr>
+                <w:sz w:val="28"/>
+              </w:rPr>
+            </w:pPr>
+            <w:r>
+              <w:rPr>
+                <w:sz w:val="28"/>
+              </w:rPr>
+              <w:t>1h</w:t>
+            </w:r>
+          </w:p>
+        </w:tc>
+      </w:tr>
+      <w:tr>
+        <w:tc>
+          <w:tcPr>
+            <w:tcW w:w="2826" w:type="dxa"/>
+          </w:tcPr>
+          <w:p>
+            <w:pPr>
+              <w:rPr>
+                <w:sz w:val="28"/>
+              </w:rPr>
+            </w:pPr>
+            <w:r>
+              <w:rPr>
+                <w:sz w:val="28"/>
+              </w:rPr>
+              <w:t>Code</w:t>
+            </w:r>
+          </w:p>
+        </w:tc>
+        <w:tc>
+          <w:tcPr>
+            <w:tcW w:w="5679" w:type="dxa"/>
+          </w:tcPr>
+          <w:p>
+            <w:r>
+              <w:t>Update player’s value depending on the tile the player lands on</w:t>
+            </w:r>
+          </w:p>
+        </w:tc>
+        <w:tc>
+          <w:tcPr>
+            <w:tcW w:w="851" w:type="dxa"/>
+          </w:tcPr>
+          <w:p>
+            <w:pPr>
+              <w:rPr>
+                <w:sz w:val="28"/>
+              </w:rPr>
+            </w:pPr>
+            <w:r>
+              <w:rPr>
+                <w:sz w:val="28"/>
+              </w:rPr>
+              <w:t>5h</w:t>
+            </w:r>
+          </w:p>
+        </w:tc>
+        <w:tc>
+          <w:tcPr>
+            <w:tcW w:w="850" w:type="dxa"/>
+            <w:shd w:val="clear" w:color="auto" w:fill="FFFF00"/>
+          </w:tcPr>
+          <w:p>
+            <w:pPr>
+              <w:rPr>
+                <w:sz w:val="28"/>
+              </w:rPr>
+            </w:pPr>
+            <w:r>
+              <w:rPr>
+                <w:sz w:val="28"/>
+              </w:rPr>
+              <w:t>11h</w:t>
+            </w:r>
+          </w:p>
+        </w:tc>
+      </w:tr>
+      <w:tr>
+        <w:tc>
+          <w:tcPr>
+            <w:tcW w:w="2826" w:type="dxa"/>
+          </w:tcPr>
+          <w:p>
+            <w:pPr>
+              <w:rPr>
+                <w:sz w:val="28"/>
+              </w:rPr>
+            </w:pPr>
+            <w:r>
+              <w:rPr>
+                <w:sz w:val="28"/>
+              </w:rPr>
+              <w:t>Code</w:t>
+            </w:r>
+          </w:p>
+        </w:tc>
+        <w:tc>
+          <w:tcPr>
+            <w:tcW w:w="5679" w:type="dxa"/>
+          </w:tcPr>
+          <w:p>
+            <w:r>
+              <w:t>Create an index counting all tiles on the board</w:t>
+            </w:r>
+          </w:p>
+        </w:tc>
+        <w:tc>
+          <w:tcPr>
+            <w:tcW w:w="851" w:type="dxa"/>
+          </w:tcPr>
+          <w:p>
+            <w:pPr>
+              <w:rPr>
+                <w:sz w:val="28"/>
+              </w:rPr>
+            </w:pPr>
+            <w:r>
+              <w:rPr>
+                <w:sz w:val="28"/>
+              </w:rPr>
+              <w:t>1h</w:t>
+            </w:r>
+          </w:p>
+        </w:tc>
+        <w:tc>
+          <w:tcPr>
+            <w:tcW w:w="850" w:type="dxa"/>
+          </w:tcPr>
+          <w:p>
+            <w:pPr>
+              <w:rPr>
+                <w:sz w:val="28"/>
+              </w:rPr>
+            </w:pPr>
+            <w:r>
+              <w:rPr>
+                <w:sz w:val="28"/>
+              </w:rPr>
+              <w:t>1h</w:t>
+            </w:r>
+          </w:p>
+        </w:tc>
+      </w:tr>
+    </w:tbl>
+    <w:p>
+      <w:pPr>
+        <w:rPr>
+          <w:b/>
+          <w:sz w:val="28"/>
+          <w:u w:val="single"/>
+        </w:rPr>
+      </w:pPr>
+    </w:p>
     <w:p>
       <w:pPr>
         <w:rPr>
@@ -153,13 +545,13 @@
               <w:rPr>
                 <w:sz w:val="28"/>
               </w:rPr>
-              <w:t>1</w:t>
-            </w:r>
-            <w:r>
-              <w:rPr>
-                <w:sz w:val="28"/>
-              </w:rPr>
-              <w:t>0h</w:t>
+              <w:t>5</w:t>
+            </w:r>
+            <w:r>
+              <w:rPr>
+                <w:sz w:val="28"/>
+              </w:rPr>
+              <w:t>h</w:t>
             </w:r>
           </w:p>
         </w:tc>
@@ -291,13 +683,13 @@
               <w:rPr>
                 <w:sz w:val="28"/>
               </w:rPr>
-              <w:t>1</w:t>
-            </w:r>
-            <w:r>
-              <w:rPr>
-                <w:sz w:val="28"/>
-              </w:rPr>
-              <w:t>0h</w:t>
+              <w:t>5</w:t>
+            </w:r>
+            <w:r>
+              <w:rPr>
+                <w:sz w:val="28"/>
+              </w:rPr>
+              <w:t>h</w:t>
             </w:r>
           </w:p>
         </w:tc>
@@ -366,7 +758,7 @@
               <w:rPr>
                 <w:sz w:val="28"/>
               </w:rPr>
-              <w:t>5h</w:t>
+              <w:t>2h</w:t>
             </w:r>
           </w:p>
         </w:tc>
@@ -380,6 +772,12 @@
                 <w:sz w:val="28"/>
               </w:rPr>
             </w:pPr>
+            <w:r>
+              <w:rPr>
+                <w:sz w:val="28"/>
+              </w:rPr>
+              <w:t>2h</w:t>
+            </w:r>
           </w:p>
         </w:tc>
       </w:tr>
@@ -545,13 +943,13 @@
               <w:rPr>
                 <w:sz w:val="28"/>
               </w:rPr>
-              <w:t>1</w:t>
-            </w:r>
-            <w:r>
-              <w:rPr>
-                <w:sz w:val="28"/>
-              </w:rPr>
-              <w:t>0h</w:t>
+              <w:t>5</w:t>
+            </w:r>
+            <w:r>
+              <w:rPr>
+                <w:sz w:val="28"/>
+              </w:rPr>
+              <w:t>h</w:t>
             </w:r>
           </w:p>
         </w:tc>
@@ -677,7 +1075,13 @@
               <w:rPr>
                 <w:sz w:val="28"/>
               </w:rPr>
-              <w:t>10h</w:t>
+              <w:t>5</w:t>
+            </w:r>
+            <w:r>
+              <w:rPr>
+                <w:sz w:val="28"/>
+              </w:rPr>
+              <w:t>h</w:t>
             </w:r>
           </w:p>
         </w:tc>
@@ -737,7 +1141,13 @@
               <w:rPr>
                 <w:sz w:val="28"/>
               </w:rPr>
-              <w:t>10h</w:t>
+              <w:t>5</w:t>
+            </w:r>
+            <w:r>
+              <w:rPr>
+                <w:sz w:val="28"/>
+              </w:rPr>
+              <w:t>h</w:t>
             </w:r>
           </w:p>
         </w:tc>
@@ -797,7 +1207,13 @@
               <w:rPr>
                 <w:sz w:val="28"/>
               </w:rPr>
-              <w:t>10h</w:t>
+              <w:t>2</w:t>
+            </w:r>
+            <w:r>
+              <w:rPr>
+                <w:sz w:val="28"/>
+              </w:rPr>
+              <w:t>h</w:t>
             </w:r>
           </w:p>
         </w:tc>
@@ -1248,15 +1664,7 @@
           </w:tcPr>
           <w:p>
             <w:r>
-              <w:t>Show how much the player will gain/</w:t>
-            </w:r>
-            <w:proofErr w:type="spellStart"/>
-            <w:r>
-              <w:t>lose</w:t>
-            </w:r>
-            <w:proofErr w:type="spellEnd"/>
-            <w:r>
-              <w:t xml:space="preserve"> when hovering over a tile square</w:t>
+              <w:t>Show how much the player will gain/lose when hovering over a tile square</w:t>
             </w:r>
           </w:p>
         </w:tc>
@@ -1418,6 +1826,15 @@
         </w:tc>
       </w:tr>
     </w:tbl>
+    <w:p>
+      <w:pPr>
+        <w:rPr>
+          <w:b/>
+          <w:sz w:val="28"/>
+          <w:u w:val="single"/>
+        </w:rPr>
+      </w:pPr>
+    </w:p>
     <w:p>
       <w:pPr>
         <w:rPr>
@@ -1754,7 +2171,6 @@
           <w:sz w:val="28"/>
           <w:u w:val="single"/>
         </w:rPr>
-        <w:lastRenderedPageBreak/>
         <w:t>Players</w:t>
       </w:r>
     </w:p>
@@ -1997,12 +2413,7 @@
           </w:tcPr>
           <w:p>
             <w:r>
-              <w:t>Can choose up to 4 players to play at s</w:t>
-            </w:r>
-            <w:bookmarkStart w:id="0" w:name="_GoBack"/>
-            <w:bookmarkEnd w:id="0"/>
-            <w:r>
-              <w:t>tart</w:t>
+              <w:t>Can choose up to 4 players to play at start</w:t>
             </w:r>
           </w:p>
         </w:tc>

</xml_diff>

<commit_message>
-Updated low level schedule with tasks I'll do this week and time left.
</commit_message>
<xml_diff>
--- a/Documents/low level schedule.docx
+++ b/Documents/low level schedule.docx
@@ -172,15 +172,7 @@
               <w:rPr>
                 <w:sz w:val="28"/>
               </w:rPr>
-              <w:t>11</w:t>
-            </w:r>
-            <w:bookmarkStart w:id="0" w:name="_GoBack"/>
-            <w:bookmarkEnd w:id="0"/>
-            <w:r>
-              <w:rPr>
-                <w:sz w:val="28"/>
-              </w:rPr>
-              <w:t>h</w:t>
+              <w:t>11h</w:t>
             </w:r>
           </w:p>
         </w:tc>
@@ -1664,7 +1656,15 @@
           </w:tcPr>
           <w:p>
             <w:r>
-              <w:t>Show how much the player will gain/lose when hovering over a tile square</w:t>
+              <w:t>Show how much the player will gain/</w:t>
+            </w:r>
+            <w:proofErr w:type="spellStart"/>
+            <w:r>
+              <w:t>lose</w:t>
+            </w:r>
+            <w:proofErr w:type="spellEnd"/>
+            <w:r>
+              <w:t xml:space="preserve"> when hovering over a tile square</w:t>
             </w:r>
           </w:p>
         </w:tc>
@@ -2318,13 +2318,20 @@
         <w:tc>
           <w:tcPr>
             <w:tcW w:w="850" w:type="dxa"/>
-          </w:tcPr>
-          <w:p>
-            <w:pPr>
-              <w:rPr>
-                <w:sz w:val="28"/>
-              </w:rPr>
-            </w:pPr>
+            <w:shd w:val="clear" w:color="auto" w:fill="70AD47" w:themeFill="accent6"/>
+          </w:tcPr>
+          <w:p>
+            <w:pPr>
+              <w:rPr>
+                <w:sz w:val="28"/>
+              </w:rPr>
+            </w:pPr>
+            <w:r>
+              <w:rPr>
+                <w:sz w:val="28"/>
+              </w:rPr>
+              <w:t>1h</w:t>
+            </w:r>
           </w:p>
         </w:tc>
       </w:tr>
@@ -2587,197 +2594,15 @@
         </w:rPr>
       </w:pPr>
     </w:p>
-    <w:tbl>
-      <w:tblPr>
-        <w:tblStyle w:val="TableGrid"/>
-        <w:tblW w:w="10206" w:type="dxa"/>
-        <w:tblInd w:w="-572" w:type="dxa"/>
-        <w:tblLook w:val="04A0" w:firstRow="1" w:lastRow="0" w:firstColumn="1" w:lastColumn="0" w:noHBand="0" w:noVBand="1"/>
-      </w:tblPr>
-      <w:tblGrid>
-        <w:gridCol w:w="2826"/>
-        <w:gridCol w:w="5679"/>
-        <w:gridCol w:w="851"/>
-        <w:gridCol w:w="850"/>
-      </w:tblGrid>
-      <w:tr>
-        <w:tc>
-          <w:tcPr>
-            <w:tcW w:w="2826" w:type="dxa"/>
-            <w:tcBorders>
-              <w:bottom w:val="single" w:sz="4" w:space="0" w:color="auto"/>
-            </w:tcBorders>
-            <w:shd w:val="clear" w:color="auto" w:fill="833C0B" w:themeFill="accent2" w:themeFillShade="80"/>
-          </w:tcPr>
-          <w:p>
-            <w:pPr>
-              <w:rPr>
-                <w:b/>
-              </w:rPr>
-            </w:pPr>
-            <w:r>
-              <w:rPr>
-                <w:b/>
-              </w:rPr>
-              <w:t>Task type</w:t>
-            </w:r>
-          </w:p>
-        </w:tc>
-        <w:tc>
-          <w:tcPr>
-            <w:tcW w:w="5679" w:type="dxa"/>
-            <w:tcBorders>
-              <w:bottom w:val="single" w:sz="4" w:space="0" w:color="auto"/>
-            </w:tcBorders>
-            <w:shd w:val="clear" w:color="auto" w:fill="833C0B" w:themeFill="accent2" w:themeFillShade="80"/>
-          </w:tcPr>
-          <w:p>
-            <w:pPr>
-              <w:rPr>
-                <w:b/>
-              </w:rPr>
-            </w:pPr>
-            <w:r>
-              <w:rPr>
-                <w:b/>
-              </w:rPr>
-              <w:t>Description</w:t>
-            </w:r>
-          </w:p>
-        </w:tc>
-        <w:tc>
-          <w:tcPr>
-            <w:tcW w:w="851" w:type="dxa"/>
-            <w:tcBorders>
-              <w:bottom w:val="single" w:sz="4" w:space="0" w:color="auto"/>
-            </w:tcBorders>
-            <w:shd w:val="clear" w:color="auto" w:fill="833C0B" w:themeFill="accent2" w:themeFillShade="80"/>
-          </w:tcPr>
-          <w:p>
-            <w:pPr>
-              <w:rPr>
-                <w:b/>
-              </w:rPr>
-            </w:pPr>
-            <w:r>
-              <w:rPr>
-                <w:b/>
-              </w:rPr>
-              <w:t>Est (H)</w:t>
-            </w:r>
-          </w:p>
-        </w:tc>
-        <w:tc>
-          <w:tcPr>
-            <w:tcW w:w="850" w:type="dxa"/>
-            <w:tcBorders>
-              <w:bottom w:val="single" w:sz="4" w:space="0" w:color="auto"/>
-            </w:tcBorders>
-            <w:shd w:val="clear" w:color="auto" w:fill="833C0B" w:themeFill="accent2" w:themeFillShade="80"/>
-          </w:tcPr>
-          <w:p>
-            <w:pPr>
-              <w:rPr>
-                <w:b/>
-              </w:rPr>
-            </w:pPr>
-            <w:r>
-              <w:rPr>
-                <w:b/>
-              </w:rPr>
-              <w:t>Act (H)</w:t>
-            </w:r>
-          </w:p>
-        </w:tc>
-      </w:tr>
-      <w:tr>
-        <w:tc>
-          <w:tcPr>
-            <w:tcW w:w="2826" w:type="dxa"/>
-            <w:tcBorders>
-              <w:top w:val="single" w:sz="4" w:space="0" w:color="auto"/>
-              <w:left w:val="single" w:sz="4" w:space="0" w:color="auto"/>
-              <w:bottom w:val="single" w:sz="4" w:space="0" w:color="auto"/>
-              <w:right w:val="single" w:sz="4" w:space="0" w:color="auto"/>
-            </w:tcBorders>
-          </w:tcPr>
-          <w:p>
-            <w:pPr>
-              <w:rPr>
-                <w:sz w:val="28"/>
-              </w:rPr>
-            </w:pPr>
-            <w:r>
-              <w:rPr>
-                <w:sz w:val="28"/>
-              </w:rPr>
-              <w:t>Contingency</w:t>
-            </w:r>
-          </w:p>
-        </w:tc>
-        <w:tc>
-          <w:tcPr>
-            <w:tcW w:w="5679" w:type="dxa"/>
-            <w:tcBorders>
-              <w:top w:val="single" w:sz="4" w:space="0" w:color="auto"/>
-              <w:left w:val="single" w:sz="4" w:space="0" w:color="auto"/>
-              <w:bottom w:val="single" w:sz="4" w:space="0" w:color="auto"/>
-              <w:right w:val="single" w:sz="4" w:space="0" w:color="auto"/>
-            </w:tcBorders>
-          </w:tcPr>
-          <w:p>
-            <w:r>
-              <w:t>Contingency time</w:t>
-            </w:r>
-            <w:r>
-              <w:t>/bug fixing/testing</w:t>
-            </w:r>
-          </w:p>
-        </w:tc>
-        <w:tc>
-          <w:tcPr>
-            <w:tcW w:w="851" w:type="dxa"/>
-            <w:tcBorders>
-              <w:top w:val="single" w:sz="4" w:space="0" w:color="auto"/>
-              <w:left w:val="single" w:sz="4" w:space="0" w:color="auto"/>
-              <w:bottom w:val="single" w:sz="4" w:space="0" w:color="auto"/>
-              <w:right w:val="single" w:sz="4" w:space="0" w:color="auto"/>
-            </w:tcBorders>
-          </w:tcPr>
-          <w:p>
-            <w:pPr>
-              <w:rPr>
-                <w:sz w:val="28"/>
-              </w:rPr>
-            </w:pPr>
-            <w:r>
-              <w:rPr>
-                <w:sz w:val="28"/>
-              </w:rPr>
-              <w:t>44h</w:t>
-            </w:r>
-          </w:p>
-        </w:tc>
-        <w:tc>
-          <w:tcPr>
-            <w:tcW w:w="850" w:type="dxa"/>
-            <w:tcBorders>
-              <w:top w:val="single" w:sz="4" w:space="0" w:color="auto"/>
-              <w:left w:val="single" w:sz="4" w:space="0" w:color="auto"/>
-              <w:bottom w:val="single" w:sz="4" w:space="0" w:color="auto"/>
-              <w:right w:val="single" w:sz="4" w:space="0" w:color="auto"/>
-            </w:tcBorders>
-          </w:tcPr>
-          <w:p>
-            <w:pPr>
-              <w:rPr>
-                <w:sz w:val="28"/>
-              </w:rPr>
-            </w:pPr>
-          </w:p>
-        </w:tc>
-      </w:tr>
-    </w:tbl>
+    <w:p>
+      <w:pPr>
+        <w:rPr>
+          <w:b/>
+          <w:sz w:val="28"/>
+          <w:u w:val="single"/>
+        </w:rPr>
+      </w:pPr>
+    </w:p>
     <w:p>
       <w:pPr>
         <w:rPr>
@@ -2828,7 +2653,15 @@
           <w:sz w:val="28"/>
           <w:u w:val="single"/>
         </w:rPr>
-        <w:t>From 23</w:t>
+        <w:t xml:space="preserve">From </w:t>
+      </w:r>
+      <w:r>
+        <w:rPr>
+          <w:b/>
+          <w:sz w:val="28"/>
+          <w:u w:val="single"/>
+        </w:rPr>
+        <w:t>6</w:t>
       </w:r>
       <w:r>
         <w:rPr>
@@ -2837,7 +2670,7 @@
           <w:u w:val="single"/>
           <w:vertAlign w:val="superscript"/>
         </w:rPr>
-        <w:t>rd</w:t>
+        <w:t>th</w:t>
       </w:r>
       <w:r>
         <w:rPr>
@@ -2845,7 +2678,15 @@
           <w:sz w:val="28"/>
           <w:u w:val="single"/>
         </w:rPr>
-        <w:t xml:space="preserve"> July to 7</w:t>
+        <w:t xml:space="preserve"> August </w:t>
+      </w:r>
+      <w:r>
+        <w:rPr>
+          <w:b/>
+          <w:sz w:val="28"/>
+          <w:u w:val="single"/>
+        </w:rPr>
+        <w:t>to 7</w:t>
       </w:r>
       <w:r>
         <w:rPr>
@@ -2877,24 +2718,26 @@
     <w:tbl>
       <w:tblPr>
         <w:tblStyle w:val="TableGrid"/>
-        <w:tblW w:w="8655" w:type="dxa"/>
-        <w:tblInd w:w="540" w:type="dxa"/>
+        <w:tblW w:w="10213" w:type="dxa"/>
+        <w:tblInd w:w="-862" w:type="dxa"/>
         <w:tblLook w:val="04A0" w:firstRow="1" w:lastRow="0" w:firstColumn="1" w:lastColumn="0" w:noHBand="0" w:noVBand="1"/>
       </w:tblPr>
       <w:tblGrid>
-        <w:gridCol w:w="1348"/>
-        <w:gridCol w:w="1586"/>
-        <w:gridCol w:w="1823"/>
-        <w:gridCol w:w="1823"/>
-        <w:gridCol w:w="2075"/>
+        <w:gridCol w:w="1141"/>
+        <w:gridCol w:w="1559"/>
+        <w:gridCol w:w="2008"/>
+        <w:gridCol w:w="1800"/>
+        <w:gridCol w:w="2050"/>
+        <w:gridCol w:w="1655"/>
       </w:tblGrid>
       <w:tr>
         <w:tc>
           <w:tcPr>
-            <w:tcW w:w="1348" w:type="dxa"/>
-          </w:tcPr>
-          <w:p>
-            <w:pPr>
+            <w:tcW w:w="1141" w:type="dxa"/>
+          </w:tcPr>
+          <w:p>
+            <w:pPr>
+              <w:jc w:val="center"/>
               <w:rPr>
                 <w:b/>
                 <w:sz w:val="28"/>
@@ -2913,10 +2756,11 @@
         </w:tc>
         <w:tc>
           <w:tcPr>
-            <w:tcW w:w="1586" w:type="dxa"/>
-          </w:tcPr>
-          <w:p>
-            <w:pPr>
+            <w:tcW w:w="1559" w:type="dxa"/>
+          </w:tcPr>
+          <w:p>
+            <w:pPr>
+              <w:jc w:val="center"/>
               <w:rPr>
                 <w:b/>
                 <w:sz w:val="28"/>
@@ -2935,10 +2779,11 @@
         </w:tc>
         <w:tc>
           <w:tcPr>
-            <w:tcW w:w="1823" w:type="dxa"/>
-          </w:tcPr>
-          <w:p>
-            <w:pPr>
+            <w:tcW w:w="2008" w:type="dxa"/>
+          </w:tcPr>
+          <w:p>
+            <w:pPr>
+              <w:jc w:val="center"/>
               <w:rPr>
                 <w:b/>
                 <w:sz w:val="28"/>
@@ -2957,32 +2802,36 @@
         </w:tc>
         <w:tc>
           <w:tcPr>
-            <w:tcW w:w="1823" w:type="dxa"/>
-          </w:tcPr>
-          <w:p>
-            <w:pPr>
+            <w:tcW w:w="1800" w:type="dxa"/>
+          </w:tcPr>
+          <w:p>
+            <w:pPr>
+              <w:jc w:val="center"/>
               <w:rPr>
                 <w:b/>
                 <w:sz w:val="28"/>
                 <w:u w:val="single"/>
               </w:rPr>
             </w:pPr>
+            <w:bookmarkStart w:id="0" w:name="_GoBack"/>
+            <w:bookmarkEnd w:id="0"/>
             <w:r>
               <w:rPr>
                 <w:b/>
                 <w:sz w:val="28"/>
                 <w:u w:val="single"/>
               </w:rPr>
-              <w:t>Total hours on project</w:t>
-            </w:r>
-          </w:p>
-        </w:tc>
-        <w:tc>
-          <w:tcPr>
-            <w:tcW w:w="2075" w:type="dxa"/>
-          </w:tcPr>
-          <w:p>
-            <w:pPr>
+              <w:t>Total hours to work on project</w:t>
+            </w:r>
+          </w:p>
+        </w:tc>
+        <w:tc>
+          <w:tcPr>
+            <w:tcW w:w="2050" w:type="dxa"/>
+          </w:tcPr>
+          <w:p>
+            <w:pPr>
+              <w:jc w:val="center"/>
               <w:rPr>
                 <w:b/>
                 <w:sz w:val="28"/>
@@ -2999,96 +2848,458 @@
             </w:r>
           </w:p>
         </w:tc>
-      </w:tr>
-      <w:tr>
-        <w:tc>
-          <w:tcPr>
-            <w:tcW w:w="1348" w:type="dxa"/>
-          </w:tcPr>
-          <w:p>
-            <w:pPr>
-              <w:rPr>
-                <w:sz w:val="28"/>
-              </w:rPr>
-            </w:pPr>
-            <w:r>
-              <w:rPr>
-                <w:sz w:val="28"/>
-              </w:rPr>
-              <w:t>46 days</w:t>
-            </w:r>
-          </w:p>
-        </w:tc>
-        <w:tc>
-          <w:tcPr>
-            <w:tcW w:w="1586" w:type="dxa"/>
-          </w:tcPr>
-          <w:p>
-            <w:pPr>
-              <w:rPr>
-                <w:sz w:val="28"/>
-              </w:rPr>
-            </w:pPr>
-            <w:r>
-              <w:rPr>
-                <w:sz w:val="28"/>
-              </w:rPr>
-              <w:t>28 days</w:t>
-            </w:r>
-          </w:p>
-        </w:tc>
-        <w:tc>
-          <w:tcPr>
-            <w:tcW w:w="1823" w:type="dxa"/>
-          </w:tcPr>
-          <w:p>
-            <w:pPr>
-              <w:rPr>
-                <w:sz w:val="28"/>
-              </w:rPr>
-            </w:pPr>
-            <w:r>
-              <w:rPr>
-                <w:sz w:val="28"/>
-              </w:rPr>
-              <w:t>6 Hours</w:t>
-            </w:r>
-          </w:p>
-        </w:tc>
-        <w:tc>
-          <w:tcPr>
-            <w:tcW w:w="1823" w:type="dxa"/>
-          </w:tcPr>
-          <w:p>
-            <w:pPr>
-              <w:rPr>
-                <w:sz w:val="28"/>
-              </w:rPr>
-            </w:pPr>
-            <w:r>
-              <w:rPr>
-                <w:sz w:val="28"/>
-              </w:rPr>
-              <w:t>168 hours</w:t>
-            </w:r>
-          </w:p>
-        </w:tc>
-        <w:tc>
-          <w:tcPr>
-            <w:tcW w:w="2075" w:type="dxa"/>
-          </w:tcPr>
-          <w:p>
-            <w:pPr>
-              <w:rPr>
-                <w:sz w:val="28"/>
-              </w:rPr>
-            </w:pPr>
-            <w:r>
-              <w:rPr>
-                <w:sz w:val="28"/>
-              </w:rPr>
-              <w:t>124 hours</w:t>
-            </w:r>
+        <w:tc>
+          <w:tcPr>
+            <w:tcW w:w="1655" w:type="dxa"/>
+          </w:tcPr>
+          <w:p>
+            <w:pPr>
+              <w:jc w:val="center"/>
+              <w:rPr>
+                <w:b/>
+                <w:sz w:val="28"/>
+                <w:u w:val="single"/>
+              </w:rPr>
+            </w:pPr>
+            <w:r>
+              <w:rPr>
+                <w:b/>
+                <w:sz w:val="28"/>
+                <w:u w:val="single"/>
+              </w:rPr>
+              <w:t>Contingency time</w:t>
+            </w:r>
+          </w:p>
+        </w:tc>
+      </w:tr>
+      <w:tr>
+        <w:tc>
+          <w:tcPr>
+            <w:tcW w:w="1141" w:type="dxa"/>
+          </w:tcPr>
+          <w:p>
+            <w:pPr>
+              <w:rPr>
+                <w:sz w:val="28"/>
+              </w:rPr>
+            </w:pPr>
+            <w:r>
+              <w:rPr>
+                <w:sz w:val="28"/>
+              </w:rPr>
+              <w:t>32 days</w:t>
+            </w:r>
+          </w:p>
+        </w:tc>
+        <w:tc>
+          <w:tcPr>
+            <w:tcW w:w="1559" w:type="dxa"/>
+          </w:tcPr>
+          <w:p>
+            <w:pPr>
+              <w:rPr>
+                <w:sz w:val="28"/>
+              </w:rPr>
+            </w:pPr>
+            <w:r>
+              <w:rPr>
+                <w:sz w:val="28"/>
+              </w:rPr>
+              <w:t>20 days</w:t>
+            </w:r>
+          </w:p>
+        </w:tc>
+        <w:tc>
+          <w:tcPr>
+            <w:tcW w:w="2008" w:type="dxa"/>
+          </w:tcPr>
+          <w:p>
+            <w:pPr>
+              <w:rPr>
+                <w:sz w:val="28"/>
+              </w:rPr>
+            </w:pPr>
+            <w:r>
+              <w:rPr>
+                <w:sz w:val="28"/>
+              </w:rPr>
+              <w:t>5 Hours</w:t>
+            </w:r>
+          </w:p>
+        </w:tc>
+        <w:tc>
+          <w:tcPr>
+            <w:tcW w:w="1800" w:type="dxa"/>
+          </w:tcPr>
+          <w:p>
+            <w:pPr>
+              <w:rPr>
+                <w:sz w:val="28"/>
+              </w:rPr>
+            </w:pPr>
+            <w:r>
+              <w:rPr>
+                <w:sz w:val="28"/>
+              </w:rPr>
+              <w:t>100 hours</w:t>
+            </w:r>
+          </w:p>
+        </w:tc>
+        <w:tc>
+          <w:tcPr>
+            <w:tcW w:w="2050" w:type="dxa"/>
+          </w:tcPr>
+          <w:p>
+            <w:pPr>
+              <w:rPr>
+                <w:sz w:val="28"/>
+              </w:rPr>
+            </w:pPr>
+            <w:r>
+              <w:rPr>
+                <w:sz w:val="28"/>
+              </w:rPr>
+              <w:t>77 hours</w:t>
+            </w:r>
+          </w:p>
+        </w:tc>
+        <w:tc>
+          <w:tcPr>
+            <w:tcW w:w="1655" w:type="dxa"/>
+          </w:tcPr>
+          <w:p>
+            <w:pPr>
+              <w:rPr>
+                <w:sz w:val="28"/>
+              </w:rPr>
+            </w:pPr>
+            <w:r>
+              <w:rPr>
+                <w:sz w:val="28"/>
+              </w:rPr>
+              <w:t>+23 hours</w:t>
+            </w:r>
+          </w:p>
+        </w:tc>
+      </w:tr>
+    </w:tbl>
+    <w:p>
+      <w:pPr>
+        <w:rPr>
+          <w:b/>
+          <w:sz w:val="28"/>
+          <w:u w:val="single"/>
+        </w:rPr>
+      </w:pPr>
+    </w:p>
+    <w:p>
+      <w:pPr>
+        <w:rPr>
+          <w:b/>
+          <w:sz w:val="28"/>
+          <w:u w:val="single"/>
+        </w:rPr>
+      </w:pPr>
+    </w:p>
+    <w:p>
+      <w:pPr>
+        <w:rPr>
+          <w:b/>
+          <w:sz w:val="28"/>
+          <w:u w:val="single"/>
+        </w:rPr>
+      </w:pPr>
+      <w:r>
+        <w:rPr>
+          <w:b/>
+          <w:sz w:val="28"/>
+          <w:u w:val="single"/>
+        </w:rPr>
+        <w:lastRenderedPageBreak/>
+        <w:t>6/8/18 – 10/8/18</w:t>
+      </w:r>
+    </w:p>
+    <w:tbl>
+      <w:tblPr>
+        <w:tblStyle w:val="TableGrid"/>
+        <w:tblW w:w="0" w:type="auto"/>
+        <w:tblLook w:val="04A0" w:firstRow="1" w:lastRow="0" w:firstColumn="1" w:lastColumn="0" w:noHBand="0" w:noVBand="1"/>
+      </w:tblPr>
+      <w:tblGrid>
+        <w:gridCol w:w="1585"/>
+        <w:gridCol w:w="7431"/>
+      </w:tblGrid>
+      <w:tr>
+        <w:tc>
+          <w:tcPr>
+            <w:tcW w:w="1413" w:type="dxa"/>
+          </w:tcPr>
+          <w:p>
+            <w:pPr>
+              <w:rPr>
+                <w:b/>
+                <w:sz w:val="28"/>
+                <w:u w:val="single"/>
+              </w:rPr>
+            </w:pPr>
+            <w:r>
+              <w:rPr>
+                <w:b/>
+                <w:sz w:val="28"/>
+                <w:u w:val="single"/>
+              </w:rPr>
+              <w:t>Monday</w:t>
+            </w:r>
+          </w:p>
+        </w:tc>
+        <w:tc>
+          <w:tcPr>
+            <w:tcW w:w="7603" w:type="dxa"/>
+          </w:tcPr>
+          <w:p>
+            <w:pPr>
+              <w:rPr>
+                <w:sz w:val="28"/>
+              </w:rPr>
+            </w:pPr>
+            <w:r>
+              <w:rPr>
+                <w:sz w:val="28"/>
+              </w:rPr>
+              <w:t>Doctors appointment (0 hours)</w:t>
+            </w:r>
+          </w:p>
+          <w:p>
+            <w:pPr>
+              <w:rPr>
+                <w:sz w:val="28"/>
+              </w:rPr>
+            </w:pPr>
+          </w:p>
+        </w:tc>
+      </w:tr>
+      <w:tr>
+        <w:tc>
+          <w:tcPr>
+            <w:tcW w:w="1413" w:type="dxa"/>
+          </w:tcPr>
+          <w:p>
+            <w:pPr>
+              <w:rPr>
+                <w:b/>
+                <w:sz w:val="28"/>
+                <w:u w:val="single"/>
+              </w:rPr>
+            </w:pPr>
+            <w:r>
+              <w:rPr>
+                <w:b/>
+                <w:sz w:val="28"/>
+                <w:u w:val="single"/>
+              </w:rPr>
+              <w:t>Tuesday</w:t>
+            </w:r>
+          </w:p>
+        </w:tc>
+        <w:tc>
+          <w:tcPr>
+            <w:tcW w:w="7603" w:type="dxa"/>
+          </w:tcPr>
+          <w:p>
+            <w:pPr>
+              <w:rPr>
+                <w:sz w:val="28"/>
+              </w:rPr>
+            </w:pPr>
+            <w:r>
+              <w:rPr>
+                <w:sz w:val="28"/>
+              </w:rPr>
+              <w:t>Normal tiles – limit player movement forward with normal tiles (5 hours</w:t>
+            </w:r>
+            <w:r>
+              <w:rPr>
+                <w:sz w:val="28"/>
+              </w:rPr>
+              <w:softHyphen/>
+              <w:t>)</w:t>
+            </w:r>
+          </w:p>
+          <w:p>
+            <w:pPr>
+              <w:rPr>
+                <w:sz w:val="28"/>
+              </w:rPr>
+            </w:pPr>
+          </w:p>
+        </w:tc>
+      </w:tr>
+      <w:tr>
+        <w:tc>
+          <w:tcPr>
+            <w:tcW w:w="1413" w:type="dxa"/>
+          </w:tcPr>
+          <w:p>
+            <w:pPr>
+              <w:rPr>
+                <w:b/>
+                <w:sz w:val="28"/>
+                <w:u w:val="single"/>
+              </w:rPr>
+            </w:pPr>
+            <w:r>
+              <w:rPr>
+                <w:b/>
+                <w:sz w:val="28"/>
+                <w:u w:val="single"/>
+              </w:rPr>
+              <w:t>Wednesday</w:t>
+            </w:r>
+          </w:p>
+        </w:tc>
+        <w:tc>
+          <w:tcPr>
+            <w:tcW w:w="7603" w:type="dxa"/>
+          </w:tcPr>
+          <w:p>
+            <w:pPr>
+              <w:rPr>
+                <w:sz w:val="28"/>
+              </w:rPr>
+            </w:pPr>
+            <w:r>
+              <w:rPr>
+                <w:sz w:val="28"/>
+              </w:rPr>
+              <w:t>Backward tiles – limit player movement backwards to a backwards tile (5 hours)</w:t>
+            </w:r>
+          </w:p>
+          <w:p>
+            <w:pPr>
+              <w:rPr>
+                <w:sz w:val="28"/>
+              </w:rPr>
+            </w:pPr>
+          </w:p>
+        </w:tc>
+      </w:tr>
+      <w:tr>
+        <w:tc>
+          <w:tcPr>
+            <w:tcW w:w="1413" w:type="dxa"/>
+          </w:tcPr>
+          <w:p>
+            <w:pPr>
+              <w:rPr>
+                <w:b/>
+                <w:sz w:val="28"/>
+                <w:u w:val="single"/>
+              </w:rPr>
+            </w:pPr>
+            <w:r>
+              <w:rPr>
+                <w:b/>
+                <w:sz w:val="28"/>
+                <w:u w:val="single"/>
+              </w:rPr>
+              <w:t>Thursday</w:t>
+            </w:r>
+          </w:p>
+        </w:tc>
+        <w:tc>
+          <w:tcPr>
+            <w:tcW w:w="7603" w:type="dxa"/>
+          </w:tcPr>
+          <w:p>
+            <w:pPr>
+              <w:rPr>
+                <w:sz w:val="28"/>
+              </w:rPr>
+            </w:pPr>
+            <w:r>
+              <w:rPr>
+                <w:sz w:val="28"/>
+              </w:rPr>
+              <w:t>Backward tiles – Player can only move to nearest tile behind them (3 hours)</w:t>
+            </w:r>
+          </w:p>
+          <w:p>
+            <w:pPr>
+              <w:rPr>
+                <w:sz w:val="28"/>
+              </w:rPr>
+            </w:pPr>
+            <w:r>
+              <w:rPr>
+                <w:sz w:val="28"/>
+              </w:rPr>
+              <w:t>Backwards tiles - Player cannot move from one backward tile to another (2 hours)</w:t>
+            </w:r>
+          </w:p>
+          <w:p>
+            <w:pPr>
+              <w:rPr>
+                <w:sz w:val="28"/>
+              </w:rPr>
+            </w:pPr>
+          </w:p>
+          <w:p>
+            <w:pPr>
+              <w:rPr>
+                <w:sz w:val="28"/>
+              </w:rPr>
+            </w:pPr>
+          </w:p>
+        </w:tc>
+      </w:tr>
+      <w:tr>
+        <w:tc>
+          <w:tcPr>
+            <w:tcW w:w="1413" w:type="dxa"/>
+          </w:tcPr>
+          <w:p>
+            <w:pPr>
+              <w:rPr>
+                <w:b/>
+                <w:sz w:val="28"/>
+                <w:u w:val="single"/>
+              </w:rPr>
+            </w:pPr>
+            <w:r>
+              <w:rPr>
+                <w:b/>
+                <w:sz w:val="28"/>
+                <w:u w:val="single"/>
+              </w:rPr>
+              <w:t>Friday</w:t>
+            </w:r>
+          </w:p>
+        </w:tc>
+        <w:tc>
+          <w:tcPr>
+            <w:tcW w:w="7603" w:type="dxa"/>
+          </w:tcPr>
+          <w:p>
+            <w:pPr>
+              <w:rPr>
+                <w:sz w:val="28"/>
+              </w:rPr>
+            </w:pPr>
+            <w:r>
+              <w:rPr>
+                <w:sz w:val="28"/>
+              </w:rPr>
+              <w:t>ILP project</w:t>
+            </w:r>
+          </w:p>
+          <w:p>
+            <w:pPr>
+              <w:rPr>
+                <w:b/>
+                <w:sz w:val="28"/>
+                <w:u w:val="single"/>
+              </w:rPr>
+            </w:pPr>
           </w:p>
         </w:tc>
       </w:tr>

</xml_diff>

<commit_message>
-Made it so players can only move forward on normal tiles -Made it so players can only move backwards on tortoise tiles -Prevented players from moving from one tortoise tile to another -Prevented players from moving too far backwards to tortoise tiles -Cleaned up code and removed redundant/unneeded code pieces in tile scripts -Updated low level schedule with times taken to do tasks
</commit_message>
<xml_diff>
--- a/Documents/low level schedule.docx
+++ b/Documents/low level schedule.docx
@@ -695,6 +695,12 @@
                 <w:sz w:val="28"/>
               </w:rPr>
             </w:pPr>
+            <w:r>
+              <w:rPr>
+                <w:sz w:val="28"/>
+              </w:rPr>
+              <w:t>5h</w:t>
+            </w:r>
           </w:p>
         </w:tc>
       </w:tr>
@@ -1080,13 +1086,20 @@
         <w:tc>
           <w:tcPr>
             <w:tcW w:w="850" w:type="dxa"/>
-          </w:tcPr>
-          <w:p>
-            <w:pPr>
-              <w:rPr>
-                <w:sz w:val="28"/>
-              </w:rPr>
-            </w:pPr>
+            <w:shd w:val="clear" w:color="auto" w:fill="92D050"/>
+          </w:tcPr>
+          <w:p>
+            <w:pPr>
+              <w:rPr>
+                <w:sz w:val="28"/>
+              </w:rPr>
+            </w:pPr>
+            <w:r>
+              <w:rPr>
+                <w:sz w:val="28"/>
+              </w:rPr>
+              <w:t>1h</w:t>
+            </w:r>
           </w:p>
         </w:tc>
       </w:tr>
@@ -1153,6 +1166,12 @@
                 <w:sz w:val="28"/>
               </w:rPr>
             </w:pPr>
+            <w:r>
+              <w:rPr>
+                <w:sz w:val="28"/>
+              </w:rPr>
+              <w:t>5h</w:t>
+            </w:r>
           </w:p>
         </w:tc>
       </w:tr>
@@ -1212,13 +1231,20 @@
         <w:tc>
           <w:tcPr>
             <w:tcW w:w="850" w:type="dxa"/>
-          </w:tcPr>
-          <w:p>
-            <w:pPr>
-              <w:rPr>
-                <w:sz w:val="28"/>
-              </w:rPr>
-            </w:pPr>
+            <w:shd w:val="clear" w:color="auto" w:fill="FFFF00"/>
+          </w:tcPr>
+          <w:p>
+            <w:pPr>
+              <w:rPr>
+                <w:sz w:val="28"/>
+              </w:rPr>
+            </w:pPr>
+            <w:r>
+              <w:rPr>
+                <w:sz w:val="28"/>
+              </w:rPr>
+              <w:t>3h</w:t>
+            </w:r>
           </w:p>
         </w:tc>
       </w:tr>
@@ -2647,12 +2673,78 @@
           <w:u w:val="single"/>
         </w:rPr>
       </w:pPr>
+    </w:p>
+    <w:p>
+      <w:pPr>
+        <w:rPr>
+          <w:b/>
+          <w:sz w:val="28"/>
+          <w:u w:val="single"/>
+        </w:rPr>
+      </w:pPr>
+    </w:p>
+    <w:p>
+      <w:pPr>
+        <w:rPr>
+          <w:b/>
+          <w:sz w:val="28"/>
+          <w:u w:val="single"/>
+        </w:rPr>
+      </w:pPr>
+    </w:p>
+    <w:p>
+      <w:pPr>
+        <w:rPr>
+          <w:b/>
+          <w:sz w:val="28"/>
+          <w:u w:val="single"/>
+        </w:rPr>
+      </w:pPr>
+    </w:p>
+    <w:p>
+      <w:pPr>
+        <w:rPr>
+          <w:b/>
+          <w:sz w:val="28"/>
+          <w:u w:val="single"/>
+        </w:rPr>
+      </w:pPr>
+    </w:p>
+    <w:p>
+      <w:pPr>
+        <w:rPr>
+          <w:b/>
+          <w:sz w:val="28"/>
+          <w:u w:val="single"/>
+        </w:rPr>
+      </w:pPr>
+    </w:p>
+    <w:p>
+      <w:pPr>
+        <w:rPr>
+          <w:b/>
+          <w:sz w:val="28"/>
+          <w:u w:val="single"/>
+        </w:rPr>
+      </w:pPr>
+    </w:p>
+    <w:p>
+      <w:pPr>
+        <w:rPr>
+          <w:b/>
+          <w:sz w:val="28"/>
+          <w:u w:val="single"/>
+        </w:rPr>
+      </w:pPr>
+      <w:bookmarkStart w:id="0" w:name="_GoBack"/>
+      <w:bookmarkEnd w:id="0"/>
       <w:r>
         <w:rPr>
           <w:b/>
           <w:sz w:val="28"/>
           <w:u w:val="single"/>
         </w:rPr>
+        <w:lastRenderedPageBreak/>
         <w:t xml:space="preserve">From </w:t>
       </w:r>
       <w:r>
@@ -2813,8 +2905,6 @@
                 <w:u w:val="single"/>
               </w:rPr>
             </w:pPr>
-            <w:bookmarkStart w:id="0" w:name="_GoBack"/>
-            <w:bookmarkEnd w:id="0"/>
             <w:r>
               <w:rPr>
                 <w:b/>
@@ -3015,9 +3105,25 @@
           <w:sz w:val="28"/>
           <w:u w:val="single"/>
         </w:rPr>
-        <w:lastRenderedPageBreak/>
-        <w:t>6/8/18 – 10/8/18</w:t>
+        <w:t>13/8/18 – 17</w:t>
       </w:r>
+      <w:r>
+        <w:rPr>
+          <w:b/>
+          <w:sz w:val="28"/>
+          <w:u w:val="single"/>
+        </w:rPr>
+        <w:t>/8/18</w:t>
+      </w:r>
+    </w:p>
+    <w:p>
+      <w:pPr>
+        <w:rPr>
+          <w:b/>
+          <w:sz w:val="28"/>
+          <w:u w:val="single"/>
+        </w:rPr>
+      </w:pPr>
     </w:p>
     <w:tbl>
       <w:tblPr>
@@ -3032,7 +3138,7 @@
       <w:tr>
         <w:tc>
           <w:tcPr>
-            <w:tcW w:w="1413" w:type="dxa"/>
+            <w:tcW w:w="1585" w:type="dxa"/>
           </w:tcPr>
           <w:p>
             <w:pPr>
@@ -3054,21 +3160,12 @@
         </w:tc>
         <w:tc>
           <w:tcPr>
-            <w:tcW w:w="7603" w:type="dxa"/>
-          </w:tcPr>
-          <w:p>
-            <w:pPr>
-              <w:rPr>
-                <w:sz w:val="28"/>
-              </w:rPr>
-            </w:pPr>
-            <w:r>
-              <w:rPr>
-                <w:sz w:val="28"/>
-              </w:rPr>
-              <w:t>Doctors appointment (0 hours)</w:t>
-            </w:r>
-          </w:p>
+            <w:tcW w:w="7431" w:type="dxa"/>
+            <w:tcBorders>
+              <w:bottom w:val="single" w:sz="4" w:space="0" w:color="auto"/>
+            </w:tcBorders>
+            <w:shd w:val="clear" w:color="auto" w:fill="FFFFFF" w:themeFill="background1"/>
+          </w:tcPr>
           <w:p>
             <w:pPr>
               <w:rPr>
@@ -3081,7 +3178,7 @@
       <w:tr>
         <w:tc>
           <w:tcPr>
-            <w:tcW w:w="1413" w:type="dxa"/>
+            <w:tcW w:w="1585" w:type="dxa"/>
           </w:tcPr>
           <w:p>
             <w:pPr>
@@ -3103,28 +3200,12 @@
         </w:tc>
         <w:tc>
           <w:tcPr>
-            <w:tcW w:w="7603" w:type="dxa"/>
-          </w:tcPr>
-          <w:p>
-            <w:pPr>
-              <w:rPr>
-                <w:sz w:val="28"/>
-              </w:rPr>
-            </w:pPr>
-            <w:r>
-              <w:rPr>
-                <w:sz w:val="28"/>
-              </w:rPr>
-              <w:t>Normal tiles – limit player movement forward with normal tiles (5 hours</w:t>
-            </w:r>
-            <w:r>
-              <w:rPr>
-                <w:sz w:val="28"/>
-              </w:rPr>
-              <w:softHyphen/>
-              <w:t>)</w:t>
-            </w:r>
-          </w:p>
+            <w:tcW w:w="7431" w:type="dxa"/>
+            <w:tcBorders>
+              <w:bottom w:val="single" w:sz="4" w:space="0" w:color="auto"/>
+            </w:tcBorders>
+            <w:shd w:val="clear" w:color="auto" w:fill="FFFFFF" w:themeFill="background1"/>
+          </w:tcPr>
           <w:p>
             <w:pPr>
               <w:rPr>
@@ -3137,7 +3218,7 @@
       <w:tr>
         <w:tc>
           <w:tcPr>
-            <w:tcW w:w="1413" w:type="dxa"/>
+            <w:tcW w:w="1585" w:type="dxa"/>
           </w:tcPr>
           <w:p>
             <w:pPr>
@@ -3159,21 +3240,9 @@
         </w:tc>
         <w:tc>
           <w:tcPr>
-            <w:tcW w:w="7603" w:type="dxa"/>
-          </w:tcPr>
-          <w:p>
-            <w:pPr>
-              <w:rPr>
-                <w:sz w:val="28"/>
-              </w:rPr>
-            </w:pPr>
-            <w:r>
-              <w:rPr>
-                <w:sz w:val="28"/>
-              </w:rPr>
-              <w:t>Backward tiles – limit player movement backwards to a backwards tile (5 hours)</w:t>
-            </w:r>
-          </w:p>
+            <w:tcW w:w="7431" w:type="dxa"/>
+            <w:shd w:val="clear" w:color="auto" w:fill="FFFFFF" w:themeFill="background1"/>
+          </w:tcPr>
           <w:p>
             <w:pPr>
               <w:rPr>
@@ -3186,7 +3255,7 @@
       <w:tr>
         <w:tc>
           <w:tcPr>
-            <w:tcW w:w="1413" w:type="dxa"/>
+            <w:tcW w:w="1585" w:type="dxa"/>
           </w:tcPr>
           <w:p>
             <w:pPr>
@@ -3208,45 +3277,15 @@
         </w:tc>
         <w:tc>
           <w:tcPr>
-            <w:tcW w:w="7603" w:type="dxa"/>
-          </w:tcPr>
-          <w:p>
-            <w:pPr>
-              <w:rPr>
-                <w:sz w:val="28"/>
-              </w:rPr>
-            </w:pPr>
-            <w:r>
-              <w:rPr>
-                <w:sz w:val="28"/>
-              </w:rPr>
-              <w:t>Backward tiles – Player can only move to nearest tile behind them (3 hours)</w:t>
-            </w:r>
-          </w:p>
-          <w:p>
-            <w:pPr>
-              <w:rPr>
-                <w:sz w:val="28"/>
-              </w:rPr>
-            </w:pPr>
-            <w:r>
-              <w:rPr>
-                <w:sz w:val="28"/>
-              </w:rPr>
-              <w:t>Backwards tiles - Player cannot move from one backward tile to another (2 hours)</w:t>
-            </w:r>
-          </w:p>
-          <w:p>
-            <w:pPr>
-              <w:rPr>
-                <w:sz w:val="28"/>
-              </w:rPr>
-            </w:pPr>
-          </w:p>
-          <w:p>
-            <w:pPr>
-              <w:rPr>
-                <w:sz w:val="28"/>
+            <w:tcW w:w="7431" w:type="dxa"/>
+            <w:shd w:val="clear" w:color="auto" w:fill="FFFFFF" w:themeFill="background1"/>
+          </w:tcPr>
+          <w:p>
+            <w:pPr>
+              <w:rPr>
+                <w:b/>
+                <w:sz w:val="28"/>
+                <w:u w:val="single"/>
               </w:rPr>
             </w:pPr>
           </w:p>
@@ -3255,7 +3294,7 @@
       <w:tr>
         <w:tc>
           <w:tcPr>
-            <w:tcW w:w="1413" w:type="dxa"/>
+            <w:tcW w:w="1585" w:type="dxa"/>
           </w:tcPr>
           <w:p>
             <w:pPr>
@@ -3277,21 +3316,9 @@
         </w:tc>
         <w:tc>
           <w:tcPr>
-            <w:tcW w:w="7603" w:type="dxa"/>
-          </w:tcPr>
-          <w:p>
-            <w:pPr>
-              <w:rPr>
-                <w:sz w:val="28"/>
-              </w:rPr>
-            </w:pPr>
-            <w:r>
-              <w:rPr>
-                <w:sz w:val="28"/>
-              </w:rPr>
-              <w:t>ILP project</w:t>
-            </w:r>
-          </w:p>
+            <w:tcW w:w="7431" w:type="dxa"/>
+            <w:shd w:val="clear" w:color="auto" w:fill="FFFFFF" w:themeFill="background1"/>
+          </w:tcPr>
           <w:p>
             <w:pPr>
               <w:rPr>

</xml_diff>

<commit_message>
-Updated low level schedule
</commit_message>
<xml_diff>
--- a/Documents/low level schedule.docx
+++ b/Documents/low level schedule.docx
@@ -1430,7 +1430,13 @@
           </w:tcPr>
           <w:p>
             <w:r>
-              <w:t>Design UI box that appears when clicking a tile square</w:t>
+              <w:t>Add</w:t>
+            </w:r>
+            <w:r>
+              <w:t xml:space="preserve"> UI box that appears when </w:t>
+            </w:r>
+            <w:r>
+              <w:t>a player wins</w:t>
             </w:r>
           </w:p>
         </w:tc>
@@ -1568,7 +1574,13 @@
               <w:rPr>
                 <w:sz w:val="28"/>
               </w:rPr>
-              <w:t>2h</w:t>
+              <w:t>3</w:t>
+            </w:r>
+            <w:r>
+              <w:rPr>
+                <w:sz w:val="28"/>
+              </w:rPr>
+              <w:t>h</w:t>
             </w:r>
           </w:p>
         </w:tc>
@@ -1708,7 +1720,13 @@
               <w:rPr>
                 <w:sz w:val="28"/>
               </w:rPr>
-              <w:t>2h</w:t>
+              <w:t>3</w:t>
+            </w:r>
+            <w:r>
+              <w:rPr>
+                <w:sz w:val="28"/>
+              </w:rPr>
+              <w:t>h</w:t>
             </w:r>
           </w:p>
         </w:tc>
@@ -2736,8 +2754,6 @@
           <w:u w:val="single"/>
         </w:rPr>
       </w:pPr>
-      <w:bookmarkStart w:id="0" w:name="_GoBack"/>
-      <w:bookmarkEnd w:id="0"/>
       <w:r>
         <w:rPr>
           <w:b/>
@@ -2755,6 +2771,8 @@
         </w:rPr>
         <w:t>6</w:t>
       </w:r>
+      <w:bookmarkStart w:id="0" w:name="_GoBack"/>
+      <w:bookmarkEnd w:id="0"/>
       <w:r>
         <w:rPr>
           <w:b/>
@@ -3172,6 +3190,24 @@
                 <w:sz w:val="28"/>
               </w:rPr>
             </w:pPr>
+            <w:r>
+              <w:rPr>
+                <w:sz w:val="28"/>
+              </w:rPr>
+              <w:t xml:space="preserve">Normal tiles - </w:t>
+            </w:r>
+            <w:r>
+              <w:rPr>
+                <w:sz w:val="28"/>
+              </w:rPr>
+              <w:t>Further tile players move the more currency spent</w:t>
+            </w:r>
+            <w:r>
+              <w:rPr>
+                <w:sz w:val="28"/>
+              </w:rPr>
+              <w:t xml:space="preserve"> (5 hours)</w:t>
+            </w:r>
           </w:p>
         </w:tc>
       </w:tr>
@@ -3212,6 +3248,24 @@
                 <w:sz w:val="28"/>
               </w:rPr>
             </w:pPr>
+            <w:r>
+              <w:rPr>
+                <w:sz w:val="28"/>
+              </w:rPr>
+              <w:t xml:space="preserve">Backward tiles - </w:t>
+            </w:r>
+            <w:r>
+              <w:rPr>
+                <w:sz w:val="28"/>
+              </w:rPr>
+              <w:t>Further tile players move back the more currency earned</w:t>
+            </w:r>
+            <w:r>
+              <w:rPr>
+                <w:sz w:val="28"/>
+              </w:rPr>
+              <w:t xml:space="preserve"> (5 hours)</w:t>
+            </w:r>
           </w:p>
         </w:tc>
       </w:tr>
@@ -3247,8 +3301,73 @@
             <w:pPr>
               <w:rPr>
                 <w:sz w:val="28"/>
-              </w:rPr>
-            </w:pPr>
+                <w:szCs w:val="28"/>
+              </w:rPr>
+            </w:pPr>
+            <w:r>
+              <w:rPr>
+                <w:sz w:val="28"/>
+                <w:szCs w:val="28"/>
+              </w:rPr>
+              <w:t xml:space="preserve">UI – </w:t>
+            </w:r>
+            <w:r>
+              <w:rPr>
+                <w:sz w:val="28"/>
+                <w:szCs w:val="28"/>
+              </w:rPr>
+              <w:t>Show how much the player will gain/</w:t>
+            </w:r>
+            <w:proofErr w:type="spellStart"/>
+            <w:r>
+              <w:rPr>
+                <w:sz w:val="28"/>
+                <w:szCs w:val="28"/>
+              </w:rPr>
+              <w:t>lose</w:t>
+            </w:r>
+            <w:proofErr w:type="spellEnd"/>
+            <w:r>
+              <w:rPr>
+                <w:sz w:val="28"/>
+                <w:szCs w:val="28"/>
+              </w:rPr>
+              <w:t xml:space="preserve"> when hovering over a tile square</w:t>
+            </w:r>
+            <w:r>
+              <w:rPr>
+                <w:sz w:val="28"/>
+                <w:szCs w:val="28"/>
+              </w:rPr>
+              <w:t xml:space="preserve"> (3 hours)</w:t>
+            </w:r>
+          </w:p>
+          <w:p>
+            <w:pPr>
+              <w:rPr>
+                <w:sz w:val="28"/>
+                <w:szCs w:val="28"/>
+              </w:rPr>
+            </w:pPr>
+            <w:r>
+              <w:rPr>
+                <w:sz w:val="28"/>
+                <w:szCs w:val="28"/>
+              </w:rPr>
+              <w:t xml:space="preserve">UI - </w:t>
+            </w:r>
+            <w:r>
+              <w:rPr>
+                <w:sz w:val="28"/>
+              </w:rPr>
+              <w:t xml:space="preserve">Show currency decrease/increase steadily </w:t>
+            </w:r>
+            <w:r>
+              <w:rPr>
+                <w:sz w:val="28"/>
+              </w:rPr>
+              <w:t>during player moves (2 hours)</w:t>
+            </w:r>
           </w:p>
         </w:tc>
       </w:tr>
@@ -3283,11 +3402,28 @@
           <w:p>
             <w:pPr>
               <w:rPr>
-                <w:b/>
-                <w:sz w:val="28"/>
-                <w:u w:val="single"/>
-              </w:rPr>
-            </w:pPr>
+                <w:sz w:val="28"/>
+              </w:rPr>
+            </w:pPr>
+            <w:r>
+              <w:rPr>
+                <w:sz w:val="28"/>
+              </w:rPr>
+              <w:t>UI – Create UI confirm box that will appear when a tile is clicked (3 hours)</w:t>
+            </w:r>
+          </w:p>
+          <w:p>
+            <w:pPr>
+              <w:rPr>
+                <w:sz w:val="28"/>
+              </w:rPr>
+            </w:pPr>
+            <w:r>
+              <w:rPr>
+                <w:sz w:val="28"/>
+              </w:rPr>
+              <w:t>UI – Add UI box when a player reaches the end of the level (2 hours)</w:t>
+            </w:r>
           </w:p>
         </w:tc>
       </w:tr>
@@ -3322,11 +3458,15 @@
           <w:p>
             <w:pPr>
               <w:rPr>
-                <w:b/>
-                <w:sz w:val="28"/>
-                <w:u w:val="single"/>
-              </w:rPr>
-            </w:pPr>
+                <w:sz w:val="28"/>
+              </w:rPr>
+            </w:pPr>
+            <w:r>
+              <w:rPr>
+                <w:sz w:val="28"/>
+              </w:rPr>
+              <w:t>Finish ILP tasks</w:t>
+            </w:r>
           </w:p>
         </w:tc>
       </w:tr>

</xml_diff>

<commit_message>
-Updated low level schedule - Holding back code for local multiplayer
</commit_message>
<xml_diff>
--- a/Documents/low level schedule.docx
+++ b/Documents/low level schedule.docx
@@ -1624,6 +1624,12 @@
                 <w:sz w:val="28"/>
               </w:rPr>
             </w:pPr>
+            <w:r>
+              <w:rPr>
+                <w:sz w:val="28"/>
+              </w:rPr>
+              <w:t>2h</w:t>
+            </w:r>
           </w:p>
         </w:tc>
       </w:tr>
@@ -2018,6 +2024,12 @@
                 <w:sz w:val="28"/>
               </w:rPr>
             </w:pPr>
+            <w:r>
+              <w:rPr>
+                <w:sz w:val="28"/>
+              </w:rPr>
+              <w:t>2h</w:t>
+            </w:r>
           </w:p>
         </w:tc>
       </w:tr>
@@ -2078,6 +2090,12 @@
                 <w:sz w:val="28"/>
               </w:rPr>
             </w:pPr>
+            <w:r>
+              <w:rPr>
+                <w:sz w:val="28"/>
+              </w:rPr>
+              <w:t>2h</w:t>
+            </w:r>
           </w:p>
         </w:tc>
       </w:tr>
@@ -3176,7 +3194,7 @@
               <w:rPr>
                 <w:sz w:val="28"/>
               </w:rPr>
-              <w:t>Away</w:t>
+              <w:t>Code: Fix being able to choose up to 4 players to play (5 hours)</w:t>
             </w:r>
           </w:p>
         </w:tc>
@@ -3222,33 +3240,7 @@
               <w:rPr>
                 <w:sz w:val="28"/>
               </w:rPr>
-              <w:t>Create start screen (1 hour)</w:t>
-            </w:r>
-          </w:p>
-          <w:p>
-            <w:pPr>
-              <w:rPr>
-                <w:sz w:val="28"/>
-              </w:rPr>
-            </w:pPr>
-            <w:r>
-              <w:rPr>
-                <w:sz w:val="28"/>
-              </w:rPr>
-              <w:t>Create pause screen and button (2 hours)</w:t>
-            </w:r>
-          </w:p>
-          <w:p>
-            <w:pPr>
-              <w:rPr>
-                <w:sz w:val="28"/>
-              </w:rPr>
-            </w:pPr>
-            <w:r>
-              <w:rPr>
-                <w:sz w:val="28"/>
-              </w:rPr>
-              <w:t>Make currency decrease/increase gradually (2 hours)</w:t>
+              <w:t>Code: Game cycles between each player at the end of each turn (5 hours)</w:t>
             </w:r>
           </w:p>
         </w:tc>
@@ -3285,6 +3277,32 @@
             <w:pPr>
               <w:rPr>
                 <w:sz w:val="28"/>
+              </w:rPr>
+            </w:pPr>
+            <w:r>
+              <w:rPr>
+                <w:sz w:val="28"/>
+              </w:rPr>
+              <w:t>Code: Block players from going on the same tile (2 hours)</w:t>
+            </w:r>
+          </w:p>
+          <w:p>
+            <w:pPr>
+              <w:rPr>
+                <w:sz w:val="28"/>
+              </w:rPr>
+            </w:pPr>
+            <w:r>
+              <w:rPr>
+                <w:sz w:val="28"/>
+              </w:rPr>
+              <w:t>Code: Allow players to return to start to reset their money (2 hours)</w:t>
+            </w:r>
+          </w:p>
+          <w:p>
+            <w:pPr>
+              <w:rPr>
+                <w:sz w:val="28"/>
                 <w:szCs w:val="28"/>
               </w:rPr>
             </w:pPr>
@@ -3292,27 +3310,7 @@
               <w:rPr>
                 <w:sz w:val="28"/>
               </w:rPr>
-              <w:t xml:space="preserve"> </w:t>
-            </w:r>
-            <w:r>
-              <w:rPr>
-                <w:sz w:val="28"/>
-              </w:rPr>
-              <w:t xml:space="preserve">Can choose up to 4 players which cycles through </w:t>
-            </w:r>
-            <w:proofErr w:type="spellStart"/>
-            <w:r>
-              <w:rPr>
-                <w:sz w:val="28"/>
-              </w:rPr>
-              <w:t>ingame</w:t>
-            </w:r>
-            <w:proofErr w:type="spellEnd"/>
-            <w:r>
-              <w:rPr>
-                <w:sz w:val="28"/>
-              </w:rPr>
-              <w:t xml:space="preserve"> (5 hours)</w:t>
+              <w:t>Code: Show which player is up next (1 hour)</w:t>
             </w:r>
           </w:p>
         </w:tc>
@@ -3355,33 +3353,13 @@
               <w:rPr>
                 <w:sz w:val="28"/>
               </w:rPr>
-              <w:t xml:space="preserve"> Block players from going on currently owned tiles (2 hours)</w:t>
-            </w:r>
-          </w:p>
-          <w:p>
-            <w:pPr>
-              <w:rPr>
-                <w:sz w:val="28"/>
-              </w:rPr>
-            </w:pPr>
-            <w:r>
-              <w:rPr>
-                <w:sz w:val="28"/>
-              </w:rPr>
-              <w:t>Show which player is up next (1 hour)</w:t>
-            </w:r>
-          </w:p>
-          <w:p>
-            <w:pPr>
-              <w:rPr>
-                <w:sz w:val="28"/>
-              </w:rPr>
-            </w:pPr>
-            <w:r>
-              <w:rPr>
-                <w:sz w:val="28"/>
-              </w:rPr>
-              <w:t>Add choosing players on start screen (2 hours)</w:t>
+              <w:t xml:space="preserve"> </w:t>
+            </w:r>
+            <w:r>
+              <w:rPr>
+                <w:sz w:val="28"/>
+              </w:rPr>
+              <w:t>Contingency time – work on document (5 hours)</w:t>
             </w:r>
           </w:p>
         </w:tc>
@@ -3425,6 +3403,12 @@
                 <w:sz w:val="28"/>
               </w:rPr>
               <w:t>ILP</w:t>
+            </w:r>
+            <w:r>
+              <w:rPr>
+                <w:sz w:val="28"/>
+              </w:rPr>
+              <w:t>?</w:t>
             </w:r>
             <w:bookmarkStart w:id="0" w:name="_GoBack"/>
             <w:bookmarkEnd w:id="0"/>

</xml_diff>

<commit_message>
-Added lettuce and carrot tile prefabs and art - Added lettuce tiles to game - Added lettuces to player that they must get rid of to complete the level - Added turns to the game that the player has a limited amount to get to the end else they lose - Updated low level schedule
</commit_message>
<xml_diff>
--- a/Documents/low level schedule.docx
+++ b/Documents/low level schedule.docx
@@ -1658,15 +1658,7 @@
           </w:tcPr>
           <w:p>
             <w:r>
-              <w:t>Show how much the player will gain/</w:t>
-            </w:r>
-            <w:proofErr w:type="spellStart"/>
-            <w:r>
-              <w:t>lose</w:t>
-            </w:r>
-            <w:proofErr w:type="spellEnd"/>
-            <w:r>
-              <w:t xml:space="preserve"> when hovering over a tile square</w:t>
+              <w:t>Show how much the player will gain/lose when hovering over a tile square</w:t>
             </w:r>
           </w:p>
         </w:tc>
@@ -1836,6 +1828,12 @@
                 <w:sz w:val="28"/>
               </w:rPr>
             </w:pPr>
+            <w:r>
+              <w:rPr>
+                <w:sz w:val="28"/>
+              </w:rPr>
+              <w:t>----</w:t>
+            </w:r>
           </w:p>
         </w:tc>
       </w:tr>
@@ -2165,16 +2163,127 @@
           </w:p>
         </w:tc>
       </w:tr>
+      <w:tr>
+        <w:tc>
+          <w:tcPr>
+            <w:tcW w:w="2826" w:type="dxa"/>
+          </w:tcPr>
+          <w:p>
+            <w:pPr>
+              <w:rPr>
+                <w:sz w:val="28"/>
+              </w:rPr>
+            </w:pPr>
+            <w:r>
+              <w:rPr>
+                <w:sz w:val="28"/>
+              </w:rPr>
+              <w:t>Design</w:t>
+            </w:r>
+          </w:p>
+        </w:tc>
+        <w:tc>
+          <w:tcPr>
+            <w:tcW w:w="5679" w:type="dxa"/>
+          </w:tcPr>
+          <w:p>
+            <w:r>
+              <w:t>Create instructions</w:t>
+            </w:r>
+          </w:p>
+        </w:tc>
+        <w:tc>
+          <w:tcPr>
+            <w:tcW w:w="851" w:type="dxa"/>
+          </w:tcPr>
+          <w:p>
+            <w:pPr>
+              <w:rPr>
+                <w:sz w:val="28"/>
+              </w:rPr>
+            </w:pPr>
+            <w:r>
+              <w:rPr>
+                <w:sz w:val="28"/>
+              </w:rPr>
+              <w:t>1h</w:t>
+            </w:r>
+          </w:p>
+        </w:tc>
+        <w:tc>
+          <w:tcPr>
+            <w:tcW w:w="850" w:type="dxa"/>
+          </w:tcPr>
+          <w:p>
+            <w:pPr>
+              <w:rPr>
+                <w:sz w:val="28"/>
+              </w:rPr>
+            </w:pPr>
+          </w:p>
+        </w:tc>
+      </w:tr>
+      <w:tr>
+        <w:tc>
+          <w:tcPr>
+            <w:tcW w:w="2826" w:type="dxa"/>
+          </w:tcPr>
+          <w:p>
+            <w:pPr>
+              <w:rPr>
+                <w:sz w:val="28"/>
+              </w:rPr>
+            </w:pPr>
+            <w:r>
+              <w:rPr>
+                <w:sz w:val="28"/>
+              </w:rPr>
+              <w:t>Design</w:t>
+            </w:r>
+          </w:p>
+        </w:tc>
+        <w:tc>
+          <w:tcPr>
+            <w:tcW w:w="5679" w:type="dxa"/>
+          </w:tcPr>
+          <w:p>
+            <w:r>
+              <w:t>Create difficulty buttons</w:t>
+            </w:r>
+          </w:p>
+        </w:tc>
+        <w:tc>
+          <w:tcPr>
+            <w:tcW w:w="851" w:type="dxa"/>
+          </w:tcPr>
+          <w:p>
+            <w:pPr>
+              <w:rPr>
+                <w:sz w:val="28"/>
+              </w:rPr>
+            </w:pPr>
+            <w:r>
+              <w:rPr>
+                <w:sz w:val="28"/>
+              </w:rPr>
+              <w:t>1h</w:t>
+            </w:r>
+          </w:p>
+        </w:tc>
+        <w:tc>
+          <w:tcPr>
+            <w:tcW w:w="850" w:type="dxa"/>
+          </w:tcPr>
+          <w:p>
+            <w:pPr>
+              <w:rPr>
+                <w:sz w:val="28"/>
+              </w:rPr>
+            </w:pPr>
+          </w:p>
+        </w:tc>
+      </w:tr>
     </w:tbl>
-    <w:p>
-      <w:pPr>
-        <w:rPr>
-          <w:b/>
-          <w:sz w:val="28"/>
-          <w:u w:val="single"/>
-        </w:rPr>
-      </w:pPr>
-    </w:p>
     <w:p>
       <w:pPr>
         <w:rPr>
@@ -2419,6 +2528,12 @@
                 <w:sz w:val="28"/>
               </w:rPr>
             </w:pPr>
+            <w:r>
+              <w:rPr>
+                <w:sz w:val="28"/>
+              </w:rPr>
+              <w:t>----</w:t>
+            </w:r>
           </w:p>
         </w:tc>
       </w:tr>
@@ -2482,6 +2597,12 @@
                 <w:sz w:val="28"/>
               </w:rPr>
             </w:pPr>
+            <w:r>
+              <w:rPr>
+                <w:sz w:val="28"/>
+              </w:rPr>
+              <w:t>----</w:t>
+            </w:r>
           </w:p>
         </w:tc>
       </w:tr>
@@ -2548,6 +2669,12 @@
                 <w:sz w:val="28"/>
               </w:rPr>
             </w:pPr>
+            <w:r>
+              <w:rPr>
+                <w:sz w:val="28"/>
+              </w:rPr>
+              <w:t>----</w:t>
+            </w:r>
           </w:p>
         </w:tc>
       </w:tr>
@@ -2569,7 +2696,361 @@
           <w:u w:val="single"/>
         </w:rPr>
       </w:pPr>
+      <w:r>
+        <w:rPr>
+          <w:b/>
+          <w:sz w:val="28"/>
+          <w:u w:val="single"/>
+        </w:rPr>
+        <w:t>Turns</w:t>
+      </w:r>
     </w:p>
+    <w:tbl>
+      <w:tblPr>
+        <w:tblStyle w:val="TableGrid"/>
+        <w:tblW w:w="10206" w:type="dxa"/>
+        <w:tblInd w:w="-572" w:type="dxa"/>
+        <w:tblLook w:val="04A0" w:firstRow="1" w:lastRow="0" w:firstColumn="1" w:lastColumn="0" w:noHBand="0" w:noVBand="1"/>
+      </w:tblPr>
+      <w:tblGrid>
+        <w:gridCol w:w="2826"/>
+        <w:gridCol w:w="5679"/>
+        <w:gridCol w:w="851"/>
+        <w:gridCol w:w="850"/>
+      </w:tblGrid>
+      <w:tr>
+        <w:tc>
+          <w:tcPr>
+            <w:tcW w:w="2826" w:type="dxa"/>
+            <w:shd w:val="clear" w:color="auto" w:fill="C5E0B3" w:themeFill="accent6" w:themeFillTint="66"/>
+          </w:tcPr>
+          <w:p>
+            <w:pPr>
+              <w:tabs>
+                <w:tab w:val="left" w:pos="1875"/>
+              </w:tabs>
+              <w:rPr>
+                <w:b/>
+              </w:rPr>
+            </w:pPr>
+            <w:r>
+              <w:rPr>
+                <w:b/>
+              </w:rPr>
+              <w:t>Task type</w:t>
+            </w:r>
+          </w:p>
+        </w:tc>
+        <w:tc>
+          <w:tcPr>
+            <w:tcW w:w="5679" w:type="dxa"/>
+            <w:shd w:val="clear" w:color="auto" w:fill="C5E0B3" w:themeFill="accent6" w:themeFillTint="66"/>
+          </w:tcPr>
+          <w:p>
+            <w:pPr>
+              <w:rPr>
+                <w:b/>
+              </w:rPr>
+            </w:pPr>
+            <w:r>
+              <w:rPr>
+                <w:b/>
+              </w:rPr>
+              <w:t>Description</w:t>
+            </w:r>
+          </w:p>
+        </w:tc>
+        <w:tc>
+          <w:tcPr>
+            <w:tcW w:w="851" w:type="dxa"/>
+            <w:shd w:val="clear" w:color="auto" w:fill="C5E0B3" w:themeFill="accent6" w:themeFillTint="66"/>
+          </w:tcPr>
+          <w:p>
+            <w:pPr>
+              <w:rPr>
+                <w:b/>
+              </w:rPr>
+            </w:pPr>
+            <w:r>
+              <w:rPr>
+                <w:b/>
+              </w:rPr>
+              <w:t>Est (H)</w:t>
+            </w:r>
+          </w:p>
+        </w:tc>
+        <w:tc>
+          <w:tcPr>
+            <w:tcW w:w="850" w:type="dxa"/>
+            <w:shd w:val="clear" w:color="auto" w:fill="C5E0B3" w:themeFill="accent6" w:themeFillTint="66"/>
+          </w:tcPr>
+          <w:p>
+            <w:pPr>
+              <w:rPr>
+                <w:b/>
+              </w:rPr>
+            </w:pPr>
+            <w:r>
+              <w:rPr>
+                <w:b/>
+              </w:rPr>
+              <w:t>Act (H)</w:t>
+            </w:r>
+          </w:p>
+        </w:tc>
+      </w:tr>
+      <w:tr>
+        <w:tc>
+          <w:tcPr>
+            <w:tcW w:w="2826" w:type="dxa"/>
+            <w:shd w:val="clear" w:color="auto" w:fill="auto"/>
+          </w:tcPr>
+          <w:p>
+            <w:pPr>
+              <w:tabs>
+                <w:tab w:val="left" w:pos="1875"/>
+              </w:tabs>
+            </w:pPr>
+            <w:r>
+              <w:t>Code</w:t>
+            </w:r>
+          </w:p>
+        </w:tc>
+        <w:tc>
+          <w:tcPr>
+            <w:tcW w:w="5679" w:type="dxa"/>
+            <w:shd w:val="clear" w:color="auto" w:fill="auto"/>
+          </w:tcPr>
+          <w:p>
+            <w:r>
+              <w:t>Add turns that go down when player moves</w:t>
+            </w:r>
+          </w:p>
+        </w:tc>
+        <w:tc>
+          <w:tcPr>
+            <w:tcW w:w="851" w:type="dxa"/>
+            <w:shd w:val="clear" w:color="auto" w:fill="auto"/>
+          </w:tcPr>
+          <w:p>
+            <w:r>
+              <w:t>1h</w:t>
+            </w:r>
+          </w:p>
+        </w:tc>
+        <w:tc>
+          <w:tcPr>
+            <w:tcW w:w="850" w:type="dxa"/>
+            <w:shd w:val="clear" w:color="auto" w:fill="auto"/>
+          </w:tcPr>
+          <w:p>
+            <w:r>
+              <w:t>1h</w:t>
+            </w:r>
+          </w:p>
+        </w:tc>
+      </w:tr>
+      <w:tr>
+        <w:tc>
+          <w:tcPr>
+            <w:tcW w:w="2826" w:type="dxa"/>
+            <w:shd w:val="clear" w:color="auto" w:fill="auto"/>
+          </w:tcPr>
+          <w:p>
+            <w:pPr>
+              <w:tabs>
+                <w:tab w:val="left" w:pos="1875"/>
+              </w:tabs>
+            </w:pPr>
+            <w:r>
+              <w:t>Code</w:t>
+            </w:r>
+          </w:p>
+        </w:tc>
+        <w:tc>
+          <w:tcPr>
+            <w:tcW w:w="5679" w:type="dxa"/>
+            <w:shd w:val="clear" w:color="auto" w:fill="auto"/>
+          </w:tcPr>
+          <w:p>
+            <w:r>
+              <w:t>If player reaches 0 turns then end game</w:t>
+            </w:r>
+          </w:p>
+        </w:tc>
+        <w:tc>
+          <w:tcPr>
+            <w:tcW w:w="851" w:type="dxa"/>
+            <w:shd w:val="clear" w:color="auto" w:fill="auto"/>
+          </w:tcPr>
+          <w:p>
+            <w:r>
+              <w:t>30m</w:t>
+            </w:r>
+          </w:p>
+        </w:tc>
+        <w:tc>
+          <w:tcPr>
+            <w:tcW w:w="850" w:type="dxa"/>
+            <w:shd w:val="clear" w:color="auto" w:fill="auto"/>
+          </w:tcPr>
+          <w:p>
+            <w:r>
+              <w:t>30m</w:t>
+            </w:r>
+          </w:p>
+        </w:tc>
+      </w:tr>
+      <w:tr>
+        <w:tc>
+          <w:tcPr>
+            <w:tcW w:w="2826" w:type="dxa"/>
+            <w:shd w:val="clear" w:color="auto" w:fill="auto"/>
+          </w:tcPr>
+          <w:p>
+            <w:pPr>
+              <w:tabs>
+                <w:tab w:val="left" w:pos="1875"/>
+              </w:tabs>
+            </w:pPr>
+            <w:r>
+              <w:t>Design</w:t>
+            </w:r>
+          </w:p>
+        </w:tc>
+        <w:tc>
+          <w:tcPr>
+            <w:tcW w:w="5679" w:type="dxa"/>
+            <w:shd w:val="clear" w:color="auto" w:fill="auto"/>
+          </w:tcPr>
+          <w:p>
+            <w:r>
+              <w:t>Show turns left</w:t>
+            </w:r>
+          </w:p>
+        </w:tc>
+        <w:tc>
+          <w:tcPr>
+            <w:tcW w:w="851" w:type="dxa"/>
+            <w:shd w:val="clear" w:color="auto" w:fill="auto"/>
+          </w:tcPr>
+          <w:p>
+            <w:r>
+              <w:t>30m</w:t>
+            </w:r>
+          </w:p>
+        </w:tc>
+        <w:tc>
+          <w:tcPr>
+            <w:tcW w:w="850" w:type="dxa"/>
+            <w:shd w:val="clear" w:color="auto" w:fill="auto"/>
+          </w:tcPr>
+          <w:p>
+            <w:r>
+              <w:t>30m</w:t>
+            </w:r>
+          </w:p>
+        </w:tc>
+      </w:tr>
+      <w:tr>
+        <w:tc>
+          <w:tcPr>
+            <w:tcW w:w="2826" w:type="dxa"/>
+            <w:shd w:val="clear" w:color="auto" w:fill="auto"/>
+          </w:tcPr>
+          <w:p>
+            <w:pPr>
+              <w:tabs>
+                <w:tab w:val="left" w:pos="1875"/>
+              </w:tabs>
+            </w:pPr>
+            <w:r>
+              <w:t>Design</w:t>
+            </w:r>
+          </w:p>
+        </w:tc>
+        <w:tc>
+          <w:tcPr>
+            <w:tcW w:w="5679" w:type="dxa"/>
+            <w:shd w:val="clear" w:color="auto" w:fill="auto"/>
+          </w:tcPr>
+          <w:p>
+            <w:r>
+              <w:t>Create game over UI box</w:t>
+            </w:r>
+          </w:p>
+        </w:tc>
+        <w:tc>
+          <w:tcPr>
+            <w:tcW w:w="851" w:type="dxa"/>
+            <w:shd w:val="clear" w:color="auto" w:fill="auto"/>
+          </w:tcPr>
+          <w:p>
+            <w:r>
+              <w:t>30m</w:t>
+            </w:r>
+          </w:p>
+        </w:tc>
+        <w:tc>
+          <w:tcPr>
+            <w:tcW w:w="850" w:type="dxa"/>
+            <w:shd w:val="clear" w:color="auto" w:fill="auto"/>
+          </w:tcPr>
+          <w:p>
+            <w:r>
+              <w:t>30m</w:t>
+            </w:r>
+          </w:p>
+        </w:tc>
+      </w:tr>
+      <w:tr>
+        <w:tc>
+          <w:tcPr>
+            <w:tcW w:w="2826" w:type="dxa"/>
+            <w:shd w:val="clear" w:color="auto" w:fill="auto"/>
+          </w:tcPr>
+          <w:p>
+            <w:pPr>
+              <w:tabs>
+                <w:tab w:val="left" w:pos="1875"/>
+              </w:tabs>
+            </w:pPr>
+            <w:r>
+              <w:t>Code</w:t>
+            </w:r>
+          </w:p>
+        </w:tc>
+        <w:tc>
+          <w:tcPr>
+            <w:tcW w:w="5679" w:type="dxa"/>
+            <w:shd w:val="clear" w:color="auto" w:fill="auto"/>
+          </w:tcPr>
+          <w:p>
+            <w:r>
+              <w:t>Create difficulty that changes turns left for player</w:t>
+            </w:r>
+          </w:p>
+        </w:tc>
+        <w:tc>
+          <w:tcPr>
+            <w:tcW w:w="851" w:type="dxa"/>
+            <w:shd w:val="clear" w:color="auto" w:fill="auto"/>
+          </w:tcPr>
+          <w:p>
+            <w:r>
+              <w:t>1h</w:t>
+            </w:r>
+          </w:p>
+        </w:tc>
+        <w:tc>
+          <w:tcPr>
+            <w:tcW w:w="850" w:type="dxa"/>
+            <w:shd w:val="clear" w:color="auto" w:fill="auto"/>
+          </w:tcPr>
+          <w:p/>
+        </w:tc>
+      </w:tr>
+    </w:tbl>
     <w:p>
       <w:pPr>
         <w:rPr>
@@ -2587,70 +3068,365 @@
           <w:u w:val="single"/>
         </w:rPr>
       </w:pPr>
-    </w:p>
-    <w:p>
-      <w:pPr>
+      <w:r>
         <w:rPr>
           <w:b/>
           <w:sz w:val="28"/>
           <w:u w:val="single"/>
         </w:rPr>
-      </w:pPr>
+        <w:t>Lettuce tiles</w:t>
+      </w:r>
     </w:p>
-    <w:p>
-      <w:pPr>
-        <w:rPr>
-          <w:b/>
-          <w:sz w:val="28"/>
-          <w:u w:val="single"/>
-        </w:rPr>
-      </w:pPr>
-    </w:p>
-    <w:p>
-      <w:pPr>
-        <w:rPr>
-          <w:b/>
-          <w:sz w:val="28"/>
-          <w:u w:val="single"/>
-        </w:rPr>
-      </w:pPr>
-    </w:p>
-    <w:p>
-      <w:pPr>
-        <w:rPr>
-          <w:b/>
-          <w:sz w:val="28"/>
-          <w:u w:val="single"/>
-        </w:rPr>
-      </w:pPr>
-    </w:p>
-    <w:p>
-      <w:pPr>
-        <w:rPr>
-          <w:b/>
-          <w:sz w:val="28"/>
-          <w:u w:val="single"/>
-        </w:rPr>
-      </w:pPr>
-    </w:p>
-    <w:p>
-      <w:pPr>
-        <w:rPr>
-          <w:b/>
-          <w:sz w:val="28"/>
-          <w:u w:val="single"/>
-        </w:rPr>
-      </w:pPr>
-    </w:p>
-    <w:p>
-      <w:pPr>
-        <w:rPr>
-          <w:b/>
-          <w:sz w:val="28"/>
-          <w:u w:val="single"/>
-        </w:rPr>
-      </w:pPr>
-    </w:p>
+    <w:tbl>
+      <w:tblPr>
+        <w:tblStyle w:val="TableGrid"/>
+        <w:tblW w:w="10206" w:type="dxa"/>
+        <w:tblInd w:w="-572" w:type="dxa"/>
+        <w:tblLook w:val="04A0" w:firstRow="1" w:lastRow="0" w:firstColumn="1" w:lastColumn="0" w:noHBand="0" w:noVBand="1"/>
+      </w:tblPr>
+      <w:tblGrid>
+        <w:gridCol w:w="2826"/>
+        <w:gridCol w:w="5679"/>
+        <w:gridCol w:w="851"/>
+        <w:gridCol w:w="850"/>
+      </w:tblGrid>
+      <w:tr>
+        <w:tc>
+          <w:tcPr>
+            <w:tcW w:w="2826" w:type="dxa"/>
+            <w:shd w:val="clear" w:color="auto" w:fill="BF8F00" w:themeFill="accent4" w:themeFillShade="BF"/>
+          </w:tcPr>
+          <w:p>
+            <w:pPr>
+              <w:tabs>
+                <w:tab w:val="left" w:pos="1875"/>
+              </w:tabs>
+              <w:rPr>
+                <w:b/>
+              </w:rPr>
+            </w:pPr>
+            <w:r>
+              <w:rPr>
+                <w:b/>
+              </w:rPr>
+              <w:t>Task type</w:t>
+            </w:r>
+          </w:p>
+        </w:tc>
+        <w:tc>
+          <w:tcPr>
+            <w:tcW w:w="5679" w:type="dxa"/>
+            <w:shd w:val="clear" w:color="auto" w:fill="BF8F00" w:themeFill="accent4" w:themeFillShade="BF"/>
+          </w:tcPr>
+          <w:p>
+            <w:pPr>
+              <w:rPr>
+                <w:b/>
+              </w:rPr>
+            </w:pPr>
+            <w:r>
+              <w:rPr>
+                <w:b/>
+              </w:rPr>
+              <w:t>Description</w:t>
+            </w:r>
+          </w:p>
+        </w:tc>
+        <w:tc>
+          <w:tcPr>
+            <w:tcW w:w="851" w:type="dxa"/>
+            <w:shd w:val="clear" w:color="auto" w:fill="BF8F00" w:themeFill="accent4" w:themeFillShade="BF"/>
+          </w:tcPr>
+          <w:p>
+            <w:pPr>
+              <w:rPr>
+                <w:b/>
+              </w:rPr>
+            </w:pPr>
+            <w:r>
+              <w:rPr>
+                <w:b/>
+              </w:rPr>
+              <w:t>Est (H)</w:t>
+            </w:r>
+          </w:p>
+        </w:tc>
+        <w:tc>
+          <w:tcPr>
+            <w:tcW w:w="850" w:type="dxa"/>
+            <w:shd w:val="clear" w:color="auto" w:fill="BF8F00" w:themeFill="accent4" w:themeFillShade="BF"/>
+          </w:tcPr>
+          <w:p>
+            <w:pPr>
+              <w:rPr>
+                <w:b/>
+              </w:rPr>
+            </w:pPr>
+            <w:r>
+              <w:rPr>
+                <w:b/>
+              </w:rPr>
+              <w:t>Act (H)</w:t>
+            </w:r>
+          </w:p>
+        </w:tc>
+      </w:tr>
+      <w:tr>
+        <w:tc>
+          <w:tcPr>
+            <w:tcW w:w="2826" w:type="dxa"/>
+            <w:shd w:val="clear" w:color="auto" w:fill="auto"/>
+          </w:tcPr>
+          <w:p>
+            <w:pPr>
+              <w:tabs>
+                <w:tab w:val="left" w:pos="1875"/>
+              </w:tabs>
+            </w:pPr>
+            <w:r>
+              <w:t>Design</w:t>
+            </w:r>
+          </w:p>
+        </w:tc>
+        <w:tc>
+          <w:tcPr>
+            <w:tcW w:w="5679" w:type="dxa"/>
+            <w:shd w:val="clear" w:color="auto" w:fill="auto"/>
+          </w:tcPr>
+          <w:p>
+            <w:r>
+              <w:t>Create lettuce tile</w:t>
+            </w:r>
+          </w:p>
+        </w:tc>
+        <w:tc>
+          <w:tcPr>
+            <w:tcW w:w="851" w:type="dxa"/>
+            <w:shd w:val="clear" w:color="auto" w:fill="auto"/>
+          </w:tcPr>
+          <w:p>
+            <w:r>
+              <w:t>30m</w:t>
+            </w:r>
+          </w:p>
+        </w:tc>
+        <w:tc>
+          <w:tcPr>
+            <w:tcW w:w="850" w:type="dxa"/>
+            <w:shd w:val="clear" w:color="auto" w:fill="auto"/>
+          </w:tcPr>
+          <w:p>
+            <w:r>
+              <w:t>30m</w:t>
+            </w:r>
+          </w:p>
+        </w:tc>
+      </w:tr>
+      <w:tr>
+        <w:tc>
+          <w:tcPr>
+            <w:tcW w:w="2826" w:type="dxa"/>
+            <w:shd w:val="clear" w:color="auto" w:fill="auto"/>
+          </w:tcPr>
+          <w:p>
+            <w:pPr>
+              <w:tabs>
+                <w:tab w:val="left" w:pos="1875"/>
+              </w:tabs>
+            </w:pPr>
+            <w:r>
+              <w:t>Code</w:t>
+            </w:r>
+          </w:p>
+        </w:tc>
+        <w:tc>
+          <w:tcPr>
+            <w:tcW w:w="5679" w:type="dxa"/>
+            <w:shd w:val="clear" w:color="auto" w:fill="auto"/>
+          </w:tcPr>
+          <w:p>
+            <w:r>
+              <w:t>Add lettuce to player that must be removed ingame</w:t>
+            </w:r>
+          </w:p>
+        </w:tc>
+        <w:tc>
+          <w:tcPr>
+            <w:tcW w:w="851" w:type="dxa"/>
+            <w:shd w:val="clear" w:color="auto" w:fill="auto"/>
+          </w:tcPr>
+          <w:p>
+            <w:r>
+              <w:t>15m</w:t>
+            </w:r>
+          </w:p>
+        </w:tc>
+        <w:tc>
+          <w:tcPr>
+            <w:tcW w:w="850" w:type="dxa"/>
+            <w:shd w:val="clear" w:color="auto" w:fill="auto"/>
+          </w:tcPr>
+          <w:p>
+            <w:r>
+              <w:t>15m</w:t>
+            </w:r>
+          </w:p>
+        </w:tc>
+      </w:tr>
+      <w:tr>
+        <w:tc>
+          <w:tcPr>
+            <w:tcW w:w="2826" w:type="dxa"/>
+            <w:shd w:val="clear" w:color="auto" w:fill="auto"/>
+          </w:tcPr>
+          <w:p>
+            <w:pPr>
+              <w:tabs>
+                <w:tab w:val="left" w:pos="1875"/>
+              </w:tabs>
+            </w:pPr>
+            <w:r>
+              <w:t>Code</w:t>
+            </w:r>
+          </w:p>
+        </w:tc>
+        <w:tc>
+          <w:tcPr>
+            <w:tcW w:w="5679" w:type="dxa"/>
+            <w:shd w:val="clear" w:color="auto" w:fill="auto"/>
+          </w:tcPr>
+          <w:p>
+            <w:r>
+              <w:t>Add lettuce tiles that will remove player’s lettuce</w:t>
+            </w:r>
+          </w:p>
+        </w:tc>
+        <w:tc>
+          <w:tcPr>
+            <w:tcW w:w="851" w:type="dxa"/>
+            <w:shd w:val="clear" w:color="auto" w:fill="auto"/>
+          </w:tcPr>
+          <w:p>
+            <w:r>
+              <w:t>30m</w:t>
+            </w:r>
+          </w:p>
+        </w:tc>
+        <w:tc>
+          <w:tcPr>
+            <w:tcW w:w="850" w:type="dxa"/>
+            <w:shd w:val="clear" w:color="auto" w:fill="auto"/>
+          </w:tcPr>
+          <w:p>
+            <w:r>
+              <w:t>30m</w:t>
+            </w:r>
+          </w:p>
+        </w:tc>
+      </w:tr>
+      <w:tr>
+        <w:tc>
+          <w:tcPr>
+            <w:tcW w:w="2826" w:type="dxa"/>
+            <w:shd w:val="clear" w:color="auto" w:fill="auto"/>
+          </w:tcPr>
+          <w:p>
+            <w:pPr>
+              <w:tabs>
+                <w:tab w:val="left" w:pos="1875"/>
+              </w:tabs>
+            </w:pPr>
+            <w:r>
+              <w:t>Code</w:t>
+            </w:r>
+          </w:p>
+        </w:tc>
+        <w:tc>
+          <w:tcPr>
+            <w:tcW w:w="5679" w:type="dxa"/>
+            <w:shd w:val="clear" w:color="auto" w:fill="auto"/>
+          </w:tcPr>
+          <w:p>
+            <w:r>
+              <w:t>Block players from finishing if they have lettuces left</w:t>
+            </w:r>
+          </w:p>
+        </w:tc>
+        <w:tc>
+          <w:tcPr>
+            <w:tcW w:w="851" w:type="dxa"/>
+            <w:shd w:val="clear" w:color="auto" w:fill="auto"/>
+          </w:tcPr>
+          <w:p>
+            <w:r>
+              <w:t>30m</w:t>
+            </w:r>
+          </w:p>
+        </w:tc>
+        <w:tc>
+          <w:tcPr>
+            <w:tcW w:w="850" w:type="dxa"/>
+            <w:shd w:val="clear" w:color="auto" w:fill="auto"/>
+          </w:tcPr>
+          <w:p>
+            <w:r>
+              <w:t>30m</w:t>
+            </w:r>
+          </w:p>
+        </w:tc>
+      </w:tr>
+      <w:tr>
+        <w:tc>
+          <w:tcPr>
+            <w:tcW w:w="2826" w:type="dxa"/>
+            <w:shd w:val="clear" w:color="auto" w:fill="auto"/>
+          </w:tcPr>
+          <w:p>
+            <w:pPr>
+              <w:tabs>
+                <w:tab w:val="left" w:pos="1875"/>
+              </w:tabs>
+            </w:pPr>
+            <w:r>
+              <w:t>Design</w:t>
+            </w:r>
+          </w:p>
+        </w:tc>
+        <w:tc>
+          <w:tcPr>
+            <w:tcW w:w="5679" w:type="dxa"/>
+            <w:shd w:val="clear" w:color="auto" w:fill="auto"/>
+          </w:tcPr>
+          <w:p>
+            <w:r>
+              <w:t>Add lettuces count to UI</w:t>
+            </w:r>
+          </w:p>
+        </w:tc>
+        <w:tc>
+          <w:tcPr>
+            <w:tcW w:w="851" w:type="dxa"/>
+            <w:shd w:val="clear" w:color="auto" w:fill="auto"/>
+          </w:tcPr>
+          <w:p>
+            <w:r>
+              <w:t>30m</w:t>
+            </w:r>
+          </w:p>
+        </w:tc>
+        <w:tc>
+          <w:tcPr>
+            <w:tcW w:w="850" w:type="dxa"/>
+            <w:shd w:val="clear" w:color="auto" w:fill="auto"/>
+          </w:tcPr>
+          <w:p>
+            <w:r>
+              <w:t>30m</w:t>
+            </w:r>
+          </w:p>
+        </w:tc>
+      </w:tr>
+    </w:tbl>
     <w:p>
       <w:pPr>
         <w:rPr>
@@ -2719,7 +3495,7 @@
           <w:sz w:val="28"/>
           <w:u w:val="single"/>
         </w:rPr>
-        <w:t>20</w:t>
+        <w:t>31</w:t>
       </w:r>
       <w:r>
         <w:rPr>
@@ -2959,7 +3735,7 @@
               <w:rPr>
                 <w:sz w:val="28"/>
               </w:rPr>
-              <w:t>17</w:t>
+              <w:t>8</w:t>
             </w:r>
             <w:r>
               <w:rPr>
@@ -2983,7 +3759,7 @@
               <w:rPr>
                 <w:sz w:val="28"/>
               </w:rPr>
-              <w:t>11</w:t>
+              <w:t>7</w:t>
             </w:r>
             <w:r>
               <w:rPr>
@@ -3025,7 +3801,7 @@
               <w:rPr>
                 <w:sz w:val="28"/>
               </w:rPr>
-              <w:t>55</w:t>
+              <w:t>35</w:t>
             </w:r>
             <w:r>
               <w:rPr>
@@ -3049,7 +3825,7 @@
               <w:rPr>
                 <w:sz w:val="28"/>
               </w:rPr>
-              <w:t>19</w:t>
+              <w:t>4</w:t>
             </w:r>
             <w:r>
               <w:rPr>
@@ -3079,13 +3855,13 @@
               <w:rPr>
                 <w:sz w:val="28"/>
               </w:rPr>
-              <w:t>36</w:t>
-            </w:r>
-            <w:r>
-              <w:rPr>
-                <w:sz w:val="28"/>
-              </w:rPr>
-              <w:t xml:space="preserve"> hours</w:t>
+              <w:t xml:space="preserve">26 </w:t>
+            </w:r>
+            <w:r>
+              <w:rPr>
+                <w:sz w:val="28"/>
+              </w:rPr>
+              <w:t>hours</w:t>
             </w:r>
           </w:p>
         </w:tc>
@@ -3123,7 +3899,7 @@
           <w:sz w:val="28"/>
           <w:u w:val="single"/>
         </w:rPr>
-        <w:t>13/8/18 – 17</w:t>
+        <w:t>1</w:t>
       </w:r>
       <w:r>
         <w:rPr>
@@ -3131,7 +3907,7 @@
           <w:sz w:val="28"/>
           <w:u w:val="single"/>
         </w:rPr>
-        <w:t>/8/18</w:t>
+        <w:t>/9/18 – 7/9/18</w:t>
       </w:r>
     </w:p>
     <w:p>
@@ -3172,7 +3948,7 @@
                 <w:sz w:val="28"/>
                 <w:u w:val="single"/>
               </w:rPr>
-              <w:t>Monday</w:t>
+              <w:t>Saturday</w:t>
             </w:r>
           </w:p>
         </w:tc>
@@ -3194,7 +3970,46 @@
               <w:rPr>
                 <w:sz w:val="28"/>
               </w:rPr>
-              <w:t>Code: Fix being able to choose up to 4 players to play (5 hours)</w:t>
+              <w:t>Design – Create instructions (1hr)</w:t>
+            </w:r>
+          </w:p>
+          <w:p>
+            <w:pPr>
+              <w:rPr>
+                <w:sz w:val="28"/>
+              </w:rPr>
+            </w:pPr>
+            <w:r>
+              <w:rPr>
+                <w:sz w:val="28"/>
+              </w:rPr>
+              <w:t>Design – Create difficulty (1hr)</w:t>
+            </w:r>
+          </w:p>
+          <w:p>
+            <w:pPr>
+              <w:rPr>
+                <w:sz w:val="28"/>
+              </w:rPr>
+            </w:pPr>
+            <w:r>
+              <w:rPr>
+                <w:sz w:val="28"/>
+              </w:rPr>
+              <w:t>Code – Create difficulty for game (1hr)</w:t>
+            </w:r>
+          </w:p>
+          <w:p>
+            <w:pPr>
+              <w:rPr>
+                <w:sz w:val="28"/>
+              </w:rPr>
+            </w:pPr>
+            <w:r>
+              <w:rPr>
+                <w:sz w:val="28"/>
+              </w:rPr>
+              <w:t>Record gameplay and make video (1hr)</w:t>
             </w:r>
           </w:p>
         </w:tc>
@@ -3218,7 +4033,7 @@
                 <w:sz w:val="28"/>
                 <w:u w:val="single"/>
               </w:rPr>
-              <w:t>Tuesday</w:t>
+              <w:t>Sunday</w:t>
             </w:r>
           </w:p>
         </w:tc>
@@ -3240,7 +4055,111 @@
               <w:rPr>
                 <w:sz w:val="28"/>
               </w:rPr>
-              <w:t>Code: Game cycles between each player at the end of each turn (5 hours)</w:t>
+              <w:t>Continue Document (5hrs)</w:t>
+            </w:r>
+          </w:p>
+        </w:tc>
+      </w:tr>
+      <w:tr>
+        <w:tc>
+          <w:tcPr>
+            <w:tcW w:w="1585" w:type="dxa"/>
+          </w:tcPr>
+          <w:p>
+            <w:pPr>
+              <w:rPr>
+                <w:b/>
+                <w:sz w:val="28"/>
+                <w:u w:val="single"/>
+              </w:rPr>
+            </w:pPr>
+            <w:r>
+              <w:rPr>
+                <w:b/>
+                <w:sz w:val="28"/>
+                <w:u w:val="single"/>
+              </w:rPr>
+              <w:t>Monday</w:t>
+            </w:r>
+          </w:p>
+        </w:tc>
+        <w:tc>
+          <w:tcPr>
+            <w:tcW w:w="7431" w:type="dxa"/>
+            <w:tcBorders>
+              <w:bottom w:val="single" w:sz="4" w:space="0" w:color="auto"/>
+            </w:tcBorders>
+            <w:shd w:val="clear" w:color="auto" w:fill="auto"/>
+          </w:tcPr>
+          <w:p>
+            <w:pPr>
+              <w:rPr>
+                <w:sz w:val="28"/>
+              </w:rPr>
+            </w:pPr>
+            <w:r>
+              <w:rPr>
+                <w:sz w:val="28"/>
+              </w:rPr>
+              <w:t>Continue Document (5hrs)</w:t>
+            </w:r>
+          </w:p>
+        </w:tc>
+      </w:tr>
+      <w:tr>
+        <w:tc>
+          <w:tcPr>
+            <w:tcW w:w="1585" w:type="dxa"/>
+          </w:tcPr>
+          <w:p>
+            <w:pPr>
+              <w:rPr>
+                <w:b/>
+                <w:sz w:val="28"/>
+                <w:u w:val="single"/>
+              </w:rPr>
+            </w:pPr>
+            <w:r>
+              <w:rPr>
+                <w:b/>
+                <w:sz w:val="28"/>
+                <w:u w:val="single"/>
+              </w:rPr>
+              <w:t>Tuesday</w:t>
+            </w:r>
+          </w:p>
+        </w:tc>
+        <w:tc>
+          <w:tcPr>
+            <w:tcW w:w="7431" w:type="dxa"/>
+            <w:tcBorders>
+              <w:bottom w:val="single" w:sz="4" w:space="0" w:color="auto"/>
+            </w:tcBorders>
+            <w:shd w:val="clear" w:color="auto" w:fill="auto"/>
+          </w:tcPr>
+          <w:p>
+            <w:pPr>
+              <w:rPr>
+                <w:sz w:val="28"/>
+              </w:rPr>
+            </w:pPr>
+            <w:r>
+              <w:rPr>
+                <w:sz w:val="28"/>
+              </w:rPr>
+              <w:t>Continue Document</w:t>
+            </w:r>
+            <w:r>
+              <w:rPr>
+                <w:sz w:val="28"/>
+              </w:rPr>
+              <w:t xml:space="preserve"> &amp; Polish</w:t>
+            </w:r>
+            <w:r>
+              <w:rPr>
+                <w:sz w:val="28"/>
+              </w:rPr>
+              <w:t xml:space="preserve"> (5hrs)</w:t>
             </w:r>
           </w:p>
         </w:tc>
@@ -3277,40 +4196,31 @@
             <w:pPr>
               <w:rPr>
                 <w:sz w:val="28"/>
-              </w:rPr>
-            </w:pPr>
-            <w:r>
-              <w:rPr>
-                <w:sz w:val="28"/>
-              </w:rPr>
-              <w:t>Code: Block players from going on the same tile (2 hours)</w:t>
-            </w:r>
-          </w:p>
-          <w:p>
-            <w:pPr>
-              <w:rPr>
-                <w:sz w:val="28"/>
-              </w:rPr>
-            </w:pPr>
-            <w:r>
-              <w:rPr>
-                <w:sz w:val="28"/>
-              </w:rPr>
-              <w:t>Code: Allow players to return to start to reset their money (2 hours)</w:t>
-            </w:r>
-          </w:p>
-          <w:p>
-            <w:pPr>
-              <w:rPr>
-                <w:sz w:val="28"/>
                 <w:szCs w:val="28"/>
               </w:rPr>
             </w:pPr>
             <w:r>
               <w:rPr>
                 <w:sz w:val="28"/>
-              </w:rPr>
-              <w:t>Code: Show which player is up next (1 hour)</w:t>
+                <w:szCs w:val="28"/>
+              </w:rPr>
+              <w:t>Continue Document</w:t>
+            </w:r>
+            <w:bookmarkStart w:id="0" w:name="_GoBack"/>
+            <w:bookmarkEnd w:id="0"/>
+            <w:r>
+              <w:rPr>
+                <w:sz w:val="28"/>
+                <w:szCs w:val="28"/>
+              </w:rPr>
+              <w:t xml:space="preserve"> &amp; Polish </w:t>
+            </w:r>
+            <w:r>
+              <w:rPr>
+                <w:sz w:val="28"/>
+                <w:szCs w:val="28"/>
+              </w:rPr>
+              <w:t>(5hrs)</w:t>
             </w:r>
           </w:p>
         </w:tc>
@@ -3353,13 +4263,19 @@
               <w:rPr>
                 <w:sz w:val="28"/>
               </w:rPr>
-              <w:t xml:space="preserve"> </w:t>
-            </w:r>
-            <w:r>
-              <w:rPr>
-                <w:sz w:val="28"/>
-              </w:rPr>
-              <w:t>Contingency time – work on document (5 hours)</w:t>
+              <w:t>Finish document</w:t>
+            </w:r>
+            <w:r>
+              <w:rPr>
+                <w:sz w:val="28"/>
+              </w:rPr>
+              <w:t xml:space="preserve"> and any Polishing</w:t>
+            </w:r>
+            <w:r>
+              <w:rPr>
+                <w:sz w:val="28"/>
+              </w:rPr>
+              <w:t xml:space="preserve"> (5hrs)</w:t>
             </w:r>
           </w:p>
         </w:tc>
@@ -3402,16 +4318,8 @@
               <w:rPr>
                 <w:sz w:val="28"/>
               </w:rPr>
-              <w:t>ILP</w:t>
-            </w:r>
-            <w:r>
-              <w:rPr>
-                <w:sz w:val="28"/>
-              </w:rPr>
-              <w:t>?</w:t>
-            </w:r>
-            <w:bookmarkStart w:id="0" w:name="_GoBack"/>
-            <w:bookmarkEnd w:id="0"/>
+              <w:t>HAND IN DATE</w:t>
+            </w:r>
           </w:p>
         </w:tc>
       </w:tr>

</xml_diff>